<commit_message>
Thêm các thay đổi và hoàn thiện tài liệu 2
</commit_message>
<xml_diff>
--- a/1_FirstPlan_NhatKy/v2/17_1_ApplicationDevelopment_NHATKY_v2.docx
+++ b/1_FirstPlan_NhatKy/v2/17_1_ApplicationDevelopment_NHATKY_v2.docx
@@ -3407,7 +3407,7 @@
                 <w:sz w:val="26"/>
                 <w:szCs w:val="26"/>
               </w:rPr>
-              <w:t>30</w:t>
+              <w:t>100</w:t>
             </w:r>
             <w:r>
               <w:rPr>
@@ -5057,25 +5057,7 @@
                 <w:sz w:val="26"/>
                 <w:szCs w:val="26"/>
               </w:rPr>
-              <w:t>:  ../../2018</w:t>
-            </w:r>
-          </w:p>
-          <w:p>
-            <w:pPr>
-              <w:rPr>
-                <w:rFonts w:ascii="Times New Roman" w:hAnsi="Times New Roman" w:cs="Times New Roman"/>
-                <w:sz w:val="26"/>
-                <w:szCs w:val="26"/>
-              </w:rPr>
-            </w:pPr>
-            <w:r>
-              <w:rPr>
-                <w:rFonts w:ascii="Times New Roman" w:hAnsi="Times New Roman" w:cs="Times New Roman"/>
-                <w:sz w:val="26"/>
-                <w:szCs w:val="26"/>
-              </w:rPr>
-              <w:lastRenderedPageBreak/>
-              <w:t xml:space="preserve">Đến:  </w:t>
+              <w:t xml:space="preserve">:  </w:t>
             </w:r>
             <w:r>
               <w:rPr>
@@ -5083,7 +5065,7 @@
                 <w:sz w:val="26"/>
                 <w:szCs w:val="26"/>
               </w:rPr>
-              <w:t>../../2018</w:t>
+              <w:t>29</w:t>
             </w:r>
             <w:r>
               <w:rPr>
@@ -5091,6 +5073,80 @@
                 <w:sz w:val="26"/>
                 <w:szCs w:val="26"/>
               </w:rPr>
+              <w:t>/</w:t>
+            </w:r>
+            <w:r>
+              <w:rPr>
+                <w:rFonts w:ascii="Times New Roman" w:hAnsi="Times New Roman" w:cs="Times New Roman"/>
+                <w:sz w:val="26"/>
+                <w:szCs w:val="26"/>
+              </w:rPr>
+              <w:t>08</w:t>
+            </w:r>
+            <w:r>
+              <w:rPr>
+                <w:rFonts w:ascii="Times New Roman" w:hAnsi="Times New Roman" w:cs="Times New Roman"/>
+                <w:sz w:val="26"/>
+                <w:szCs w:val="26"/>
+              </w:rPr>
+              <w:t>/2018</w:t>
+            </w:r>
+          </w:p>
+          <w:p>
+            <w:pPr>
+              <w:rPr>
+                <w:rFonts w:ascii="Times New Roman" w:hAnsi="Times New Roman" w:cs="Times New Roman"/>
+                <w:sz w:val="26"/>
+                <w:szCs w:val="26"/>
+              </w:rPr>
+            </w:pPr>
+            <w:r>
+              <w:rPr>
+                <w:rFonts w:ascii="Times New Roman" w:hAnsi="Times New Roman" w:cs="Times New Roman"/>
+                <w:sz w:val="26"/>
+                <w:szCs w:val="26"/>
+              </w:rPr>
+              <w:lastRenderedPageBreak/>
+              <w:t xml:space="preserve">Đến: </w:t>
+            </w:r>
+            <w:r>
+              <w:rPr>
+                <w:rFonts w:ascii="Times New Roman" w:hAnsi="Times New Roman" w:cs="Times New Roman"/>
+                <w:sz w:val="26"/>
+                <w:szCs w:val="26"/>
+              </w:rPr>
+              <w:t>04</w:t>
+            </w:r>
+            <w:r>
+              <w:rPr>
+                <w:rFonts w:ascii="Times New Roman" w:hAnsi="Times New Roman" w:cs="Times New Roman"/>
+                <w:sz w:val="26"/>
+                <w:szCs w:val="26"/>
+              </w:rPr>
+              <w:t>/</w:t>
+            </w:r>
+            <w:r>
+              <w:rPr>
+                <w:rFonts w:ascii="Times New Roman" w:hAnsi="Times New Roman" w:cs="Times New Roman"/>
+                <w:sz w:val="26"/>
+                <w:szCs w:val="26"/>
+              </w:rPr>
+              <w:t>09</w:t>
+            </w:r>
+            <w:r>
+              <w:rPr>
+                <w:rFonts w:ascii="Times New Roman" w:hAnsi="Times New Roman" w:cs="Times New Roman"/>
+                <w:sz w:val="26"/>
+                <w:szCs w:val="26"/>
+              </w:rPr>
+              <w:t>/2018</w:t>
+            </w:r>
+            <w:r>
+              <w:rPr>
+                <w:rFonts w:ascii="Times New Roman" w:hAnsi="Times New Roman" w:cs="Times New Roman"/>
+                <w:sz w:val="26"/>
+                <w:szCs w:val="26"/>
+              </w:rPr>
               <w:t>)</w:t>
             </w:r>
           </w:p>
@@ -5109,8 +5165,27 @@
                 <w:rFonts w:ascii="Times New Roman" w:hAnsi="Times New Roman" w:cs="Times New Roman"/>
                 <w:sz w:val="26"/>
                 <w:szCs w:val="26"/>
-              </w:rPr>
-            </w:pPr>
+                <w:lang w:val="vi-VN"/>
+              </w:rPr>
+            </w:pPr>
+            <w:r>
+              <w:rPr>
+                <w:rFonts w:ascii="Times New Roman" w:hAnsi="Times New Roman" w:cs="Times New Roman"/>
+                <w:sz w:val="26"/>
+                <w:szCs w:val="26"/>
+              </w:rPr>
+              <w:lastRenderedPageBreak/>
+              <w:t>1</w:t>
+            </w:r>
+            <w:r>
+              <w:rPr>
+                <w:rFonts w:ascii="Times New Roman" w:hAnsi="Times New Roman" w:cs="Times New Roman"/>
+                <w:sz w:val="26"/>
+                <w:szCs w:val="26"/>
+                <w:lang w:val="vi-VN"/>
+              </w:rPr>
+              <w:t>. Vẽ mô hình nghiệp vụ của đồ án</w:t>
+            </w:r>
           </w:p>
         </w:tc>
         <w:tc>
@@ -5144,8 +5219,26 @@
                 <w:rFonts w:ascii="Times New Roman" w:hAnsi="Times New Roman" w:cs="Times New Roman"/>
                 <w:sz w:val="26"/>
                 <w:szCs w:val="26"/>
-              </w:rPr>
-            </w:pPr>
+                <w:lang w:val="vi-VN"/>
+              </w:rPr>
+            </w:pPr>
+            <w:r>
+              <w:rPr>
+                <w:rFonts w:ascii="Times New Roman" w:hAnsi="Times New Roman" w:cs="Times New Roman"/>
+                <w:sz w:val="26"/>
+                <w:szCs w:val="26"/>
+              </w:rPr>
+              <w:t>30</w:t>
+            </w:r>
+            <w:r>
+              <w:rPr>
+                <w:rFonts w:ascii="Times New Roman" w:hAnsi="Times New Roman" w:cs="Times New Roman"/>
+                <w:sz w:val="26"/>
+                <w:szCs w:val="26"/>
+                <w:lang w:val="vi-VN"/>
+              </w:rPr>
+              <w:t>%</w:t>
+            </w:r>
           </w:p>
         </w:tc>
         <w:tc>
@@ -5219,8 +5312,36 @@
                 <w:rFonts w:ascii="Times New Roman" w:hAnsi="Times New Roman" w:cs="Times New Roman"/>
                 <w:sz w:val="26"/>
                 <w:szCs w:val="26"/>
-              </w:rPr>
-            </w:pPr>
+                <w:lang w:val="vi-VN"/>
+              </w:rPr>
+            </w:pPr>
+            <w:r>
+              <w:rPr>
+                <w:rFonts w:ascii="Times New Roman" w:hAnsi="Times New Roman" w:cs="Times New Roman"/>
+                <w:sz w:val="26"/>
+                <w:szCs w:val="26"/>
+              </w:rPr>
+              <w:t>2</w:t>
+            </w:r>
+            <w:r>
+              <w:rPr>
+                <w:rFonts w:ascii="Times New Roman" w:hAnsi="Times New Roman" w:cs="Times New Roman"/>
+                <w:sz w:val="26"/>
+                <w:szCs w:val="26"/>
+                <w:lang w:val="vi-VN"/>
+              </w:rPr>
+              <w:t xml:space="preserve">. Đưa ra các mô hình UML: Use Case Diagram, Activity Diagram, </w:t>
+            </w:r>
+            <w:r>
+              <w:rPr>
+                <w:rFonts w:ascii="Times New Roman" w:hAnsi="Times New Roman" w:cs="Times New Roman"/>
+                <w:sz w:val="26"/>
+                <w:szCs w:val="26"/>
+                <w:lang w:val="vi-VN"/>
+              </w:rPr>
+              <w:lastRenderedPageBreak/>
+              <w:t>Class Diagram và các mô hình liên quan</w:t>
+            </w:r>
           </w:p>
         </w:tc>
         <w:tc>
@@ -5256,8 +5377,26 @@
                 <w:rFonts w:ascii="Times New Roman" w:hAnsi="Times New Roman" w:cs="Times New Roman"/>
                 <w:sz w:val="26"/>
                 <w:szCs w:val="26"/>
-              </w:rPr>
-            </w:pPr>
+                <w:lang w:val="vi-VN"/>
+              </w:rPr>
+            </w:pPr>
+            <w:r>
+              <w:rPr>
+                <w:rFonts w:ascii="Times New Roman" w:hAnsi="Times New Roman" w:cs="Times New Roman"/>
+                <w:sz w:val="26"/>
+                <w:szCs w:val="26"/>
+              </w:rPr>
+              <w:t>70</w:t>
+            </w:r>
+            <w:r>
+              <w:rPr>
+                <w:rFonts w:ascii="Times New Roman" w:hAnsi="Times New Roman" w:cs="Times New Roman"/>
+                <w:sz w:val="26"/>
+                <w:szCs w:val="26"/>
+                <w:lang w:val="vi-VN"/>
+              </w:rPr>
+              <w:t>%</w:t>
+            </w:r>
           </w:p>
         </w:tc>
         <w:tc>
@@ -5333,8 +5472,26 @@
                 <w:rFonts w:ascii="Times New Roman" w:hAnsi="Times New Roman" w:cs="Times New Roman"/>
                 <w:sz w:val="26"/>
                 <w:szCs w:val="26"/>
-              </w:rPr>
-            </w:pPr>
+                <w:lang w:val="vi-VN"/>
+              </w:rPr>
+            </w:pPr>
+            <w:r>
+              <w:rPr>
+                <w:rFonts w:ascii="Times New Roman" w:hAnsi="Times New Roman" w:cs="Times New Roman"/>
+                <w:sz w:val="26"/>
+                <w:szCs w:val="26"/>
+              </w:rPr>
+              <w:t>3</w:t>
+            </w:r>
+            <w:r>
+              <w:rPr>
+                <w:rFonts w:ascii="Times New Roman" w:hAnsi="Times New Roman" w:cs="Times New Roman"/>
+                <w:sz w:val="26"/>
+                <w:szCs w:val="26"/>
+                <w:lang w:val="vi-VN"/>
+              </w:rPr>
+              <w:t>. Đánh giá, chỉnh sửa hoàn thiện mô hình</w:t>
+            </w:r>
           </w:p>
         </w:tc>
         <w:tc>
@@ -5370,8 +5527,26 @@
                 <w:rFonts w:ascii="Times New Roman" w:hAnsi="Times New Roman" w:cs="Times New Roman"/>
                 <w:sz w:val="26"/>
                 <w:szCs w:val="26"/>
-              </w:rPr>
-            </w:pPr>
+                <w:lang w:val="vi-VN"/>
+              </w:rPr>
+            </w:pPr>
+            <w:r>
+              <w:rPr>
+                <w:rFonts w:ascii="Times New Roman" w:hAnsi="Times New Roman" w:cs="Times New Roman"/>
+                <w:sz w:val="26"/>
+                <w:szCs w:val="26"/>
+              </w:rPr>
+              <w:t>100</w:t>
+            </w:r>
+            <w:r>
+              <w:rPr>
+                <w:rFonts w:ascii="Times New Roman" w:hAnsi="Times New Roman" w:cs="Times New Roman"/>
+                <w:sz w:val="26"/>
+                <w:szCs w:val="26"/>
+                <w:lang w:val="vi-VN"/>
+              </w:rPr>
+              <w:t>%</w:t>
+            </w:r>
           </w:p>
         </w:tc>
         <w:tc>
@@ -5447,8 +5622,26 @@
                 <w:rFonts w:ascii="Times New Roman" w:hAnsi="Times New Roman" w:cs="Times New Roman"/>
                 <w:sz w:val="26"/>
                 <w:szCs w:val="26"/>
-              </w:rPr>
-            </w:pPr>
+                <w:lang w:val="vi-VN"/>
+              </w:rPr>
+            </w:pPr>
+            <w:r>
+              <w:rPr>
+                <w:rFonts w:ascii="Times New Roman" w:hAnsi="Times New Roman" w:cs="Times New Roman"/>
+                <w:sz w:val="26"/>
+                <w:szCs w:val="26"/>
+              </w:rPr>
+              <w:t>4</w:t>
+            </w:r>
+            <w:r>
+              <w:rPr>
+                <w:rFonts w:ascii="Times New Roman" w:hAnsi="Times New Roman" w:cs="Times New Roman"/>
+                <w:sz w:val="26"/>
+                <w:szCs w:val="26"/>
+                <w:lang w:val="vi-VN"/>
+              </w:rPr>
+              <w:t>. Thiết kế cơ sở dữ liệu</w:t>
+            </w:r>
           </w:p>
         </w:tc>
         <w:tc>
@@ -5484,8 +5677,34 @@
                 <w:rFonts w:ascii="Times New Roman" w:hAnsi="Times New Roman" w:cs="Times New Roman"/>
                 <w:sz w:val="26"/>
                 <w:szCs w:val="26"/>
-              </w:rPr>
-            </w:pPr>
+                <w:lang w:val="vi-VN"/>
+              </w:rPr>
+            </w:pPr>
+            <w:r>
+              <w:rPr>
+                <w:rFonts w:ascii="Times New Roman" w:hAnsi="Times New Roman" w:cs="Times New Roman"/>
+                <w:sz w:val="26"/>
+                <w:szCs w:val="26"/>
+              </w:rPr>
+              <w:t>5</w:t>
+            </w:r>
+            <w:r>
+              <w:rPr>
+                <w:rFonts w:ascii="Times New Roman" w:hAnsi="Times New Roman" w:cs="Times New Roman"/>
+                <w:sz w:val="26"/>
+                <w:szCs w:val="26"/>
+              </w:rPr>
+              <w:t>0</w:t>
+            </w:r>
+            <w:r>
+              <w:rPr>
+                <w:rFonts w:ascii="Times New Roman" w:hAnsi="Times New Roman" w:cs="Times New Roman"/>
+                <w:sz w:val="26"/>
+                <w:szCs w:val="26"/>
+                <w:lang w:val="vi-VN"/>
+              </w:rPr>
+              <w:t>%</w:t>
+            </w:r>
           </w:p>
         </w:tc>
         <w:tc>
@@ -5561,8 +5780,26 @@
                 <w:rFonts w:ascii="Times New Roman" w:hAnsi="Times New Roman" w:cs="Times New Roman"/>
                 <w:sz w:val="26"/>
                 <w:szCs w:val="26"/>
-              </w:rPr>
-            </w:pPr>
+                <w:lang w:val="vi-VN"/>
+              </w:rPr>
+            </w:pPr>
+            <w:r>
+              <w:rPr>
+                <w:rFonts w:ascii="Times New Roman" w:hAnsi="Times New Roman" w:cs="Times New Roman"/>
+                <w:sz w:val="26"/>
+                <w:szCs w:val="26"/>
+              </w:rPr>
+              <w:t>5</w:t>
+            </w:r>
+            <w:r>
+              <w:rPr>
+                <w:rFonts w:ascii="Times New Roman" w:hAnsi="Times New Roman" w:cs="Times New Roman"/>
+                <w:sz w:val="26"/>
+                <w:szCs w:val="26"/>
+                <w:lang w:val="vi-VN"/>
+              </w:rPr>
+              <w:t>. Ôn lại các kiến thức cũ cần thiết về môn lập trình hướng đối tượng với ngôn ngữ lập trình java</w:t>
+            </w:r>
           </w:p>
         </w:tc>
         <w:tc>
@@ -5598,8 +5835,26 @@
                 <w:rFonts w:ascii="Times New Roman" w:hAnsi="Times New Roman" w:cs="Times New Roman"/>
                 <w:sz w:val="26"/>
                 <w:szCs w:val="26"/>
-              </w:rPr>
-            </w:pPr>
+                <w:lang w:val="vi-VN"/>
+              </w:rPr>
+            </w:pPr>
+            <w:r>
+              <w:rPr>
+                <w:rFonts w:ascii="Times New Roman" w:hAnsi="Times New Roman" w:cs="Times New Roman"/>
+                <w:sz w:val="26"/>
+                <w:szCs w:val="26"/>
+              </w:rPr>
+              <w:t>75</w:t>
+            </w:r>
+            <w:r>
+              <w:rPr>
+                <w:rFonts w:ascii="Times New Roman" w:hAnsi="Times New Roman" w:cs="Times New Roman"/>
+                <w:sz w:val="26"/>
+                <w:szCs w:val="26"/>
+                <w:lang w:val="vi-VN"/>
+              </w:rPr>
+              <w:t>%</w:t>
+            </w:r>
           </w:p>
         </w:tc>
         <w:tc>
@@ -11507,7 +11762,6 @@
                 <w:sz w:val="26"/>
                 <w:szCs w:val="26"/>
               </w:rPr>
-              <w:lastRenderedPageBreak/>
               <w:t xml:space="preserve">Đến:  </w:t>
             </w:r>
             <w:r>
@@ -17933,7 +18187,6 @@
                 <w:sz w:val="26"/>
                 <w:szCs w:val="26"/>
               </w:rPr>
-              <w:lastRenderedPageBreak/>
               <w:t xml:space="preserve">Đến:  </w:t>
             </w:r>
             <w:r>

</xml_diff>

<commit_message>
Thêm nghiệp vụ vào tài liệu 2 và chỉnh sửa câu trả lời
</commit_message>
<xml_diff>
--- a/1_FirstPlan_NhatKy/v2/17_1_ApplicationDevelopment_NHATKY_v2.docx
+++ b/1_FirstPlan_NhatKy/v2/17_1_ApplicationDevelopment_NHATKY_v2.docx
@@ -3701,16 +3701,7 @@
                 <w:sz w:val="26"/>
                 <w:szCs w:val="26"/>
               </w:rPr>
-              <w:t>Trần</w:t>
-            </w:r>
-            <w:r>
-              <w:rPr>
-                <w:rFonts w:ascii="Times New Roman" w:hAnsi="Times New Roman" w:cs="Times New Roman"/>
-                <w:sz w:val="26"/>
-                <w:szCs w:val="26"/>
-                <w:lang w:val="vi-VN"/>
-              </w:rPr>
-              <w:t xml:space="preserve"> Thanh Vy</w:t>
+              <w:t>Mai Nhật Hào</w:t>
             </w:r>
           </w:p>
         </w:tc>

</xml_diff>

<commit_message>
thêm class KhachHang - Sửa đặc tả Lập phiếu đặt phòng
</commit_message>
<xml_diff>
--- a/1_FirstPlan_NhatKy/v2/17_1_ApplicationDevelopment_NHATKY_v2.docx
+++ b/1_FirstPlan_NhatKy/v2/17_1_ApplicationDevelopment_NHATKY_v2.docx
@@ -6065,7 +6065,23 @@
                 <w:sz w:val="26"/>
                 <w:szCs w:val="26"/>
               </w:rPr>
-              <w:t>4.1. Lớp: Phong, LoaiPhong, HangHoa.</w:t>
+              <w:t>4.1. Lớp: Phong, LoaiPhong, HangHoa</w:t>
+            </w:r>
+            <w:r>
+              <w:rPr>
+                <w:rFonts w:ascii="Times New Roman" w:hAnsi="Times New Roman" w:cs="Times New Roman"/>
+                <w:sz w:val="26"/>
+                <w:szCs w:val="26"/>
+              </w:rPr>
+              <w:t>, KhachHang</w:t>
+            </w:r>
+            <w:r>
+              <w:rPr>
+                <w:rFonts w:ascii="Times New Roman" w:hAnsi="Times New Roman" w:cs="Times New Roman"/>
+                <w:sz w:val="26"/>
+                <w:szCs w:val="26"/>
+              </w:rPr>
+              <w:t>.</w:t>
             </w:r>
           </w:p>
         </w:tc>
@@ -6203,15 +6219,7 @@
                 <w:sz w:val="26"/>
                 <w:szCs w:val="26"/>
               </w:rPr>
-              <w:t xml:space="preserve">4.2. Lớp: ChucVu, NhanVien, </w:t>
-            </w:r>
-            <w:r>
-              <w:rPr>
-                <w:rFonts w:ascii="Times New Roman" w:hAnsi="Times New Roman" w:cs="Times New Roman"/>
-                <w:sz w:val="26"/>
-                <w:szCs w:val="26"/>
-              </w:rPr>
-              <w:t>ChiTietDichVu, LoaiHangHoa.</w:t>
+              <w:t>4.2. Lớp: ChucVu, NhanVien, ChiTietDichVu, LoaiHangHoa.</w:t>
             </w:r>
           </w:p>
         </w:tc>
@@ -6349,7 +6357,7 @@
                 <w:sz w:val="26"/>
                 <w:szCs w:val="26"/>
               </w:rPr>
-              <w:t>4.3. Lớp: PhieuDatPhong, ChiTietPhieuDatPhong, KhachHang.</w:t>
+              <w:t>4.3. Lớp: PhieuDatPhong, ChiTietPhieuDatPhong.</w:t>
             </w:r>
           </w:p>
         </w:tc>
@@ -7314,32 +7322,32 @@
                 <w:sz w:val="26"/>
                 <w:szCs w:val="26"/>
               </w:rPr>
+              <w:t>Tuần 06</w:t>
+            </w:r>
+            <w:r>
+              <w:rPr>
+                <w:rFonts w:ascii="Times New Roman" w:hAnsi="Times New Roman" w:cs="Times New Roman"/>
+                <w:sz w:val="26"/>
+                <w:szCs w:val="26"/>
+              </w:rPr>
+              <w:t xml:space="preserve"> </w:t>
+            </w:r>
+          </w:p>
+          <w:p>
+            <w:pPr>
+              <w:rPr>
+                <w:rFonts w:ascii="Times New Roman" w:hAnsi="Times New Roman" w:cs="Times New Roman"/>
+                <w:sz w:val="26"/>
+                <w:szCs w:val="26"/>
+              </w:rPr>
+            </w:pPr>
+            <w:r>
+              <w:rPr>
+                <w:rFonts w:ascii="Times New Roman" w:hAnsi="Times New Roman" w:cs="Times New Roman"/>
+                <w:sz w:val="26"/>
+                <w:szCs w:val="26"/>
+              </w:rPr>
               <w:lastRenderedPageBreak/>
-              <w:t>Tuần 06</w:t>
-            </w:r>
-            <w:r>
-              <w:rPr>
-                <w:rFonts w:ascii="Times New Roman" w:hAnsi="Times New Roman" w:cs="Times New Roman"/>
-                <w:sz w:val="26"/>
-                <w:szCs w:val="26"/>
-              </w:rPr>
-              <w:t xml:space="preserve"> </w:t>
-            </w:r>
-          </w:p>
-          <w:p>
-            <w:pPr>
-              <w:rPr>
-                <w:rFonts w:ascii="Times New Roman" w:hAnsi="Times New Roman" w:cs="Times New Roman"/>
-                <w:sz w:val="26"/>
-                <w:szCs w:val="26"/>
-              </w:rPr>
-            </w:pPr>
-            <w:r>
-              <w:rPr>
-                <w:rFonts w:ascii="Times New Roman" w:hAnsi="Times New Roman" w:cs="Times New Roman"/>
-                <w:sz w:val="26"/>
-                <w:szCs w:val="26"/>
-              </w:rPr>
               <w:t>(Từ</w:t>
             </w:r>
             <w:r>
@@ -10531,32 +10539,32 @@
                 <w:sz w:val="26"/>
                 <w:szCs w:val="26"/>
               </w:rPr>
+              <w:t>Tuần 08</w:t>
+            </w:r>
+            <w:r>
+              <w:rPr>
+                <w:rFonts w:ascii="Times New Roman" w:hAnsi="Times New Roman" w:cs="Times New Roman"/>
+                <w:sz w:val="26"/>
+                <w:szCs w:val="26"/>
+              </w:rPr>
+              <w:t xml:space="preserve"> </w:t>
+            </w:r>
+          </w:p>
+          <w:p>
+            <w:pPr>
+              <w:rPr>
+                <w:rFonts w:ascii="Times New Roman" w:hAnsi="Times New Roman" w:cs="Times New Roman"/>
+                <w:sz w:val="26"/>
+                <w:szCs w:val="26"/>
+              </w:rPr>
+            </w:pPr>
+            <w:r>
+              <w:rPr>
+                <w:rFonts w:ascii="Times New Roman" w:hAnsi="Times New Roman" w:cs="Times New Roman"/>
+                <w:sz w:val="26"/>
+                <w:szCs w:val="26"/>
+              </w:rPr>
               <w:lastRenderedPageBreak/>
-              <w:t>Tuần 08</w:t>
-            </w:r>
-            <w:r>
-              <w:rPr>
-                <w:rFonts w:ascii="Times New Roman" w:hAnsi="Times New Roman" w:cs="Times New Roman"/>
-                <w:sz w:val="26"/>
-                <w:szCs w:val="26"/>
-              </w:rPr>
-              <w:t xml:space="preserve"> </w:t>
-            </w:r>
-          </w:p>
-          <w:p>
-            <w:pPr>
-              <w:rPr>
-                <w:rFonts w:ascii="Times New Roman" w:hAnsi="Times New Roman" w:cs="Times New Roman"/>
-                <w:sz w:val="26"/>
-                <w:szCs w:val="26"/>
-              </w:rPr>
-            </w:pPr>
-            <w:r>
-              <w:rPr>
-                <w:rFonts w:ascii="Times New Roman" w:hAnsi="Times New Roman" w:cs="Times New Roman"/>
-                <w:sz w:val="26"/>
-                <w:szCs w:val="26"/>
-              </w:rPr>
               <w:t>(Từ</w:t>
             </w:r>
             <w:r>
@@ -13748,32 +13756,32 @@
                 <w:sz w:val="26"/>
                 <w:szCs w:val="26"/>
               </w:rPr>
+              <w:t>Tuần 10</w:t>
+            </w:r>
+            <w:r>
+              <w:rPr>
+                <w:rFonts w:ascii="Times New Roman" w:hAnsi="Times New Roman" w:cs="Times New Roman"/>
+                <w:sz w:val="26"/>
+                <w:szCs w:val="26"/>
+              </w:rPr>
+              <w:t xml:space="preserve"> </w:t>
+            </w:r>
+          </w:p>
+          <w:p>
+            <w:pPr>
+              <w:rPr>
+                <w:rFonts w:ascii="Times New Roman" w:hAnsi="Times New Roman" w:cs="Times New Roman"/>
+                <w:sz w:val="26"/>
+                <w:szCs w:val="26"/>
+              </w:rPr>
+            </w:pPr>
+            <w:r>
+              <w:rPr>
+                <w:rFonts w:ascii="Times New Roman" w:hAnsi="Times New Roman" w:cs="Times New Roman"/>
+                <w:sz w:val="26"/>
+                <w:szCs w:val="26"/>
+              </w:rPr>
               <w:lastRenderedPageBreak/>
-              <w:t>Tuần 10</w:t>
-            </w:r>
-            <w:r>
-              <w:rPr>
-                <w:rFonts w:ascii="Times New Roman" w:hAnsi="Times New Roman" w:cs="Times New Roman"/>
-                <w:sz w:val="26"/>
-                <w:szCs w:val="26"/>
-              </w:rPr>
-              <w:t xml:space="preserve"> </w:t>
-            </w:r>
-          </w:p>
-          <w:p>
-            <w:pPr>
-              <w:rPr>
-                <w:rFonts w:ascii="Times New Roman" w:hAnsi="Times New Roman" w:cs="Times New Roman"/>
-                <w:sz w:val="26"/>
-                <w:szCs w:val="26"/>
-              </w:rPr>
-            </w:pPr>
-            <w:r>
-              <w:rPr>
-                <w:rFonts w:ascii="Times New Roman" w:hAnsi="Times New Roman" w:cs="Times New Roman"/>
-                <w:sz w:val="26"/>
-                <w:szCs w:val="26"/>
-              </w:rPr>
               <w:t>(Từ</w:t>
             </w:r>
             <w:r>
@@ -17182,42 +17190,42 @@
                 <w:sz w:val="26"/>
                 <w:szCs w:val="26"/>
               </w:rPr>
+              <w:t>Tuầ</w:t>
+            </w:r>
+            <w:r>
+              <w:rPr>
+                <w:rFonts w:ascii="Times New Roman" w:hAnsi="Times New Roman" w:cs="Times New Roman"/>
+                <w:b/>
+                <w:sz w:val="26"/>
+                <w:szCs w:val="26"/>
+              </w:rPr>
+              <w:t>n 12</w:t>
+            </w:r>
+            <w:r>
+              <w:rPr>
+                <w:rFonts w:ascii="Times New Roman" w:hAnsi="Times New Roman" w:cs="Times New Roman"/>
+                <w:b/>
+                <w:sz w:val="26"/>
+                <w:szCs w:val="26"/>
+              </w:rPr>
+              <w:t xml:space="preserve"> </w:t>
+            </w:r>
+          </w:p>
+          <w:p>
+            <w:pPr>
+              <w:rPr>
+                <w:rFonts w:ascii="Times New Roman" w:hAnsi="Times New Roman" w:cs="Times New Roman"/>
+                <w:sz w:val="26"/>
+                <w:szCs w:val="26"/>
+              </w:rPr>
+            </w:pPr>
+            <w:r>
+              <w:rPr>
+                <w:rFonts w:ascii="Times New Roman" w:hAnsi="Times New Roman" w:cs="Times New Roman"/>
+                <w:sz w:val="26"/>
+                <w:szCs w:val="26"/>
+              </w:rPr>
               <w:lastRenderedPageBreak/>
-              <w:t>Tuầ</w:t>
-            </w:r>
-            <w:r>
-              <w:rPr>
-                <w:rFonts w:ascii="Times New Roman" w:hAnsi="Times New Roman" w:cs="Times New Roman"/>
-                <w:b/>
-                <w:sz w:val="26"/>
-                <w:szCs w:val="26"/>
-              </w:rPr>
-              <w:t>n 12</w:t>
-            </w:r>
-            <w:r>
-              <w:rPr>
-                <w:rFonts w:ascii="Times New Roman" w:hAnsi="Times New Roman" w:cs="Times New Roman"/>
-                <w:b/>
-                <w:sz w:val="26"/>
-                <w:szCs w:val="26"/>
-              </w:rPr>
-              <w:t xml:space="preserve"> </w:t>
-            </w:r>
-          </w:p>
-          <w:p>
-            <w:pPr>
-              <w:rPr>
-                <w:rFonts w:ascii="Times New Roman" w:hAnsi="Times New Roman" w:cs="Times New Roman"/>
-                <w:sz w:val="26"/>
-                <w:szCs w:val="26"/>
-              </w:rPr>
-            </w:pPr>
-            <w:r>
-              <w:rPr>
-                <w:rFonts w:ascii="Times New Roman" w:hAnsi="Times New Roman" w:cs="Times New Roman"/>
-                <w:sz w:val="26"/>
-                <w:szCs w:val="26"/>
-              </w:rPr>
               <w:t>(Từ</w:t>
             </w:r>
             <w:r>
@@ -20749,42 +20757,42 @@
                 <w:sz w:val="26"/>
                 <w:szCs w:val="26"/>
               </w:rPr>
+              <w:t>Tuầ</w:t>
+            </w:r>
+            <w:r>
+              <w:rPr>
+                <w:rFonts w:ascii="Times New Roman" w:hAnsi="Times New Roman" w:cs="Times New Roman"/>
+                <w:b/>
+                <w:sz w:val="26"/>
+                <w:szCs w:val="26"/>
+              </w:rPr>
+              <w:t>n 14</w:t>
+            </w:r>
+            <w:r>
+              <w:rPr>
+                <w:rFonts w:ascii="Times New Roman" w:hAnsi="Times New Roman" w:cs="Times New Roman"/>
+                <w:b/>
+                <w:sz w:val="26"/>
+                <w:szCs w:val="26"/>
+              </w:rPr>
+              <w:t xml:space="preserve"> </w:t>
+            </w:r>
+          </w:p>
+          <w:p>
+            <w:pPr>
+              <w:rPr>
+                <w:rFonts w:ascii="Times New Roman" w:hAnsi="Times New Roman" w:cs="Times New Roman"/>
+                <w:sz w:val="26"/>
+                <w:szCs w:val="26"/>
+              </w:rPr>
+            </w:pPr>
+            <w:r>
+              <w:rPr>
+                <w:rFonts w:ascii="Times New Roman" w:hAnsi="Times New Roman" w:cs="Times New Roman"/>
+                <w:sz w:val="26"/>
+                <w:szCs w:val="26"/>
+              </w:rPr>
               <w:lastRenderedPageBreak/>
-              <w:t>Tuầ</w:t>
-            </w:r>
-            <w:r>
-              <w:rPr>
-                <w:rFonts w:ascii="Times New Roman" w:hAnsi="Times New Roman" w:cs="Times New Roman"/>
-                <w:b/>
-                <w:sz w:val="26"/>
-                <w:szCs w:val="26"/>
-              </w:rPr>
-              <w:t>n 14</w:t>
-            </w:r>
-            <w:r>
-              <w:rPr>
-                <w:rFonts w:ascii="Times New Roman" w:hAnsi="Times New Roman" w:cs="Times New Roman"/>
-                <w:b/>
-                <w:sz w:val="26"/>
-                <w:szCs w:val="26"/>
-              </w:rPr>
-              <w:t xml:space="preserve"> </w:t>
-            </w:r>
-          </w:p>
-          <w:p>
-            <w:pPr>
-              <w:rPr>
-                <w:rFonts w:ascii="Times New Roman" w:hAnsi="Times New Roman" w:cs="Times New Roman"/>
-                <w:sz w:val="26"/>
-                <w:szCs w:val="26"/>
-              </w:rPr>
-            </w:pPr>
-            <w:r>
-              <w:rPr>
-                <w:rFonts w:ascii="Times New Roman" w:hAnsi="Times New Roman" w:cs="Times New Roman"/>
-                <w:sz w:val="26"/>
-                <w:szCs w:val="26"/>
-              </w:rPr>
               <w:t>(Từ</w:t>
             </w:r>
             <w:r>

</xml_diff>

<commit_message>
fix srs đặc tả
</commit_message>
<xml_diff>
--- a/1_FirstPlan_NhatKy/v2/17_1_ApplicationDevelopment_NHATKY_v2.docx
+++ b/1_FirstPlan_NhatKy/v2/17_1_ApplicationDevelopment_NHATKY_v2.docx
@@ -6664,7 +6664,7 @@
                 <w:sz w:val="26"/>
                 <w:szCs w:val="26"/>
               </w:rPr>
-              <w:t>6.1. Giao diện đăng nhập, đăng ký, quên mật khẩu, menu chức năng, quản lý phiếu đặt phòng, quản lý dịch vụ, thông tin cá nhân, thống kê.</w:t>
+              <w:t>6.1. Giao diện đăng nhập, đăng ký, quên mật khẩu, menu chức năng, quản lý phiếu đặt phòng, quản lý dịch vụ, thống kê.</w:t>
             </w:r>
           </w:p>
         </w:tc>
@@ -6802,7 +6802,23 @@
                 <w:sz w:val="26"/>
                 <w:szCs w:val="26"/>
               </w:rPr>
-              <w:t>6.2. Giao diện quản lý phòng, quản lý hàng hoá.</w:t>
+              <w:t>6.2. Giao diện</w:t>
+            </w:r>
+            <w:r>
+              <w:rPr>
+                <w:rFonts w:ascii="Times New Roman" w:eastAsia="Calibri" w:hAnsi="Times New Roman" w:cs="Times New Roman"/>
+                <w:sz w:val="26"/>
+                <w:szCs w:val="26"/>
+              </w:rPr>
+              <w:t>, thông tin cá nhân</w:t>
+            </w:r>
+            <w:r>
+              <w:rPr>
+                <w:rFonts w:ascii="Times New Roman" w:eastAsia="Calibri" w:hAnsi="Times New Roman" w:cs="Times New Roman"/>
+                <w:sz w:val="26"/>
+                <w:szCs w:val="26"/>
+              </w:rPr>
+              <w:t xml:space="preserve"> quản lý phòng, quản lý hàng hoá.</w:t>
             </w:r>
           </w:p>
         </w:tc>
@@ -7080,6 +7096,14 @@
               </w:rPr>
               <w:t>6.4.</w:t>
             </w:r>
+            <w:r>
+              <w:rPr>
+                <w:rFonts w:ascii="Times New Roman" w:hAnsi="Times New Roman" w:cs="Times New Roman"/>
+                <w:sz w:val="26"/>
+                <w:szCs w:val="26"/>
+              </w:rPr>
+              <w:t xml:space="preserve"> Giao diện thông tin phần mềm</w:t>
+            </w:r>
           </w:p>
         </w:tc>
         <w:tc>
@@ -8002,6 +8026,14 @@
                 <w:szCs w:val="26"/>
               </w:rPr>
             </w:pPr>
+            <w:r>
+              <w:rPr>
+                <w:rFonts w:ascii="Times New Roman" w:eastAsia="Calibri" w:hAnsi="Times New Roman" w:cs="Times New Roman"/>
+                <w:sz w:val="26"/>
+                <w:szCs w:val="26"/>
+              </w:rPr>
+              <w:t xml:space="preserve">1.1. </w:t>
+            </w:r>
           </w:p>
         </w:tc>
         <w:tc>
@@ -8132,6 +8164,14 @@
                 <w:szCs w:val="26"/>
               </w:rPr>
             </w:pPr>
+            <w:r>
+              <w:rPr>
+                <w:rFonts w:ascii="Times New Roman" w:eastAsia="Calibri" w:hAnsi="Times New Roman" w:cs="Times New Roman"/>
+                <w:sz w:val="26"/>
+                <w:szCs w:val="26"/>
+              </w:rPr>
+              <w:t>1.2.</w:t>
+            </w:r>
           </w:p>
         </w:tc>
         <w:tc>
@@ -8257,11 +8297,19 @@
           <w:p>
             <w:pPr>
               <w:rPr>
+                <w:rFonts w:ascii="Times New Roman" w:hAnsi="Times New Roman" w:cs="Times New Roman"/>
+                <w:sz w:val="26"/>
+                <w:szCs w:val="26"/>
+              </w:rPr>
+            </w:pPr>
+            <w:r>
+              <w:rPr>
                 <w:rFonts w:ascii="Times New Roman" w:eastAsia="Calibri" w:hAnsi="Times New Roman" w:cs="Times New Roman"/>
                 <w:sz w:val="26"/>
                 <w:szCs w:val="26"/>
               </w:rPr>
-            </w:pPr>
+              <w:t>2. Kiểm tra kết nối dữ liệu</w:t>
+            </w:r>
           </w:p>
         </w:tc>
         <w:tc>
@@ -8276,18 +8324,18 @@
           <w:p>
             <w:pPr>
               <w:rPr>
+                <w:rFonts w:ascii="Times New Roman" w:hAnsi="Times New Roman" w:cs="Times New Roman"/>
+                <w:sz w:val="26"/>
+                <w:szCs w:val="26"/>
+              </w:rPr>
+            </w:pPr>
+            <w:r>
+              <w:rPr>
                 <w:rFonts w:ascii="Times New Roman" w:eastAsia="Calibri" w:hAnsi="Times New Roman" w:cs="Times New Roman"/>
                 <w:sz w:val="26"/>
                 <w:szCs w:val="26"/>
               </w:rPr>
-            </w:pPr>
-            <w:r>
-              <w:rPr>
-                <w:rFonts w:ascii="Times New Roman" w:hAnsi="Times New Roman" w:cs="Times New Roman"/>
-                <w:sz w:val="26"/>
-                <w:szCs w:val="26"/>
-              </w:rPr>
-              <w:t>Mai Nhật Hào</w:t>
+              <w:t xml:space="preserve">Tất cả thành viên </w:t>
             </w:r>
           </w:p>
         </w:tc>
@@ -8305,6 +8353,7 @@
                 <w:rFonts w:ascii="Times New Roman" w:hAnsi="Times New Roman" w:cs="Times New Roman"/>
                 <w:sz w:val="26"/>
                 <w:szCs w:val="26"/>
+                <w:lang w:val="vi-VN"/>
               </w:rPr>
             </w:pPr>
             <w:r>
@@ -8361,63 +8410,117 @@
         <w:tc>
           <w:tcPr>
             <w:tcW w:w="610" w:type="pct"/>
-            <w:vMerge/>
-            <w:vAlign w:val="center"/>
-          </w:tcPr>
-          <w:p>
-            <w:pPr>
+            <w:vMerge w:val="restart"/>
+            <w:vAlign w:val="center"/>
+          </w:tcPr>
+          <w:p>
+            <w:pPr>
+              <w:rPr>
+                <w:rFonts w:ascii="Times New Roman" w:hAnsi="Times New Roman" w:cs="Times New Roman"/>
+                <w:sz w:val="26"/>
+                <w:szCs w:val="26"/>
+              </w:rPr>
+            </w:pPr>
+            <w:r>
               <w:rPr>
                 <w:rFonts w:ascii="Times New Roman" w:hAnsi="Times New Roman" w:cs="Times New Roman"/>
                 <w:b/>
                 <w:sz w:val="26"/>
                 <w:szCs w:val="26"/>
               </w:rPr>
-            </w:pPr>
+              <w:t>Tuần 08</w:t>
+            </w:r>
+            <w:r>
+              <w:rPr>
+                <w:rFonts w:ascii="Times New Roman" w:hAnsi="Times New Roman" w:cs="Times New Roman"/>
+                <w:sz w:val="26"/>
+                <w:szCs w:val="26"/>
+              </w:rPr>
+              <w:t xml:space="preserve"> </w:t>
+            </w:r>
+          </w:p>
+          <w:p>
+            <w:pPr>
+              <w:rPr>
+                <w:rFonts w:ascii="Times New Roman" w:eastAsia="Calibri" w:hAnsi="Times New Roman"/>
+              </w:rPr>
+            </w:pPr>
+            <w:r>
+              <w:rPr>
+                <w:rFonts w:ascii="Times New Roman" w:eastAsia="Calibri" w:hAnsi="Times New Roman" w:cs="Times New Roman"/>
+                <w:sz w:val="26"/>
+                <w:szCs w:val="26"/>
+              </w:rPr>
+              <w:t>(Từ:  3/10/2023</w:t>
+            </w:r>
+          </w:p>
+          <w:p>
+            <w:pPr>
+              <w:rPr>
+                <w:rFonts w:ascii="Times New Roman" w:hAnsi="Times New Roman" w:cs="Times New Roman"/>
+                <w:sz w:val="26"/>
+                <w:szCs w:val="26"/>
+              </w:rPr>
+            </w:pPr>
+            <w:r>
+              <w:rPr>
+                <w:rFonts w:ascii="Times New Roman" w:eastAsia="Calibri" w:hAnsi="Times New Roman" w:cs="Times New Roman"/>
+                <w:sz w:val="26"/>
+                <w:szCs w:val="26"/>
+              </w:rPr>
+              <w:t>Đến:  09/10/2023)</w:t>
+            </w:r>
           </w:p>
         </w:tc>
         <w:tc>
           <w:tcPr>
             <w:tcW w:w="1366" w:type="pct"/>
             <w:tcBorders>
-              <w:top w:val="dotted" w:sz="4" w:space="0" w:color="auto"/>
-              <w:bottom w:val="dotted" w:sz="4" w:space="0" w:color="auto"/>
-            </w:tcBorders>
-            <w:vAlign w:val="center"/>
-          </w:tcPr>
-          <w:p>
-            <w:pPr>
+              <w:bottom w:val="dotted" w:sz="4" w:space="0" w:color="auto"/>
+            </w:tcBorders>
+            <w:vAlign w:val="center"/>
+          </w:tcPr>
+          <w:p>
+            <w:pPr>
+              <w:rPr>
+                <w:rFonts w:ascii="Times New Roman" w:hAnsi="Times New Roman" w:cs="Times New Roman"/>
+                <w:sz w:val="26"/>
+                <w:szCs w:val="26"/>
+              </w:rPr>
+            </w:pPr>
+            <w:r>
               <w:rPr>
                 <w:rFonts w:ascii="Times New Roman" w:eastAsia="Calibri" w:hAnsi="Times New Roman" w:cs="Times New Roman"/>
                 <w:sz w:val="26"/>
                 <w:szCs w:val="26"/>
               </w:rPr>
-            </w:pPr>
+              <w:t>1. Bổ sung thêm các chức năng (nếu có).</w:t>
+            </w:r>
           </w:p>
         </w:tc>
         <w:tc>
           <w:tcPr>
             <w:tcW w:w="902" w:type="pct"/>
             <w:tcBorders>
-              <w:top w:val="dotted" w:sz="4" w:space="0" w:color="auto"/>
-              <w:bottom w:val="dotted" w:sz="4" w:space="0" w:color="auto"/>
-            </w:tcBorders>
-            <w:vAlign w:val="center"/>
-          </w:tcPr>
-          <w:p>
-            <w:pPr>
+              <w:bottom w:val="dotted" w:sz="4" w:space="0" w:color="auto"/>
+            </w:tcBorders>
+            <w:vAlign w:val="center"/>
+          </w:tcPr>
+          <w:p>
+            <w:pPr>
+              <w:rPr>
+                <w:rFonts w:ascii="Times New Roman" w:hAnsi="Times New Roman" w:cs="Times New Roman"/>
+                <w:sz w:val="26"/>
+                <w:szCs w:val="26"/>
+              </w:rPr>
+            </w:pPr>
+            <w:r>
               <w:rPr>
                 <w:rFonts w:ascii="Times New Roman" w:eastAsia="Calibri" w:hAnsi="Times New Roman" w:cs="Times New Roman"/>
                 <w:sz w:val="26"/>
                 <w:szCs w:val="26"/>
               </w:rPr>
-            </w:pPr>
-            <w:r>
-              <w:rPr>
-                <w:rFonts w:ascii="Times New Roman" w:hAnsi="Times New Roman" w:cs="Times New Roman"/>
-                <w:sz w:val="26"/>
-                <w:szCs w:val="26"/>
-              </w:rPr>
-              <w:t>Trần Thanh Vy</w:t>
+              <w:t>Tất cả thành viên</w:t>
             </w:r>
           </w:p>
         </w:tc>
@@ -8425,7 +8528,6 @@
           <w:tcPr>
             <w:tcW w:w="531" w:type="pct"/>
             <w:tcBorders>
-              <w:top w:val="dotted" w:sz="4" w:space="0" w:color="auto"/>
               <w:bottom w:val="dotted" w:sz="4" w:space="0" w:color="auto"/>
             </w:tcBorders>
           </w:tcPr>
@@ -8451,7 +8553,6 @@
           <w:tcPr>
             <w:tcW w:w="883" w:type="pct"/>
             <w:tcBorders>
-              <w:top w:val="dotted" w:sz="4" w:space="0" w:color="auto"/>
               <w:bottom w:val="dotted" w:sz="4" w:space="0" w:color="auto"/>
             </w:tcBorders>
           </w:tcPr>
@@ -8469,7 +8570,6 @@
           <w:tcPr>
             <w:tcW w:w="707" w:type="pct"/>
             <w:tcBorders>
-              <w:top w:val="dotted" w:sz="4" w:space="0" w:color="auto"/>
               <w:bottom w:val="dotted" w:sz="4" w:space="0" w:color="auto"/>
             </w:tcBorders>
           </w:tcPr>
@@ -8528,7 +8628,7 @@
                 <w:sz w:val="26"/>
                 <w:szCs w:val="26"/>
               </w:rPr>
-              <w:t>2. Kiểm tra kết nối dữ liệu</w:t>
+              <w:t>2. Sửa các bugs/lỗi (nếu có).</w:t>
             </w:r>
           </w:p>
         </w:tc>
@@ -8555,7 +8655,7 @@
                 <w:sz w:val="26"/>
                 <w:szCs w:val="26"/>
               </w:rPr>
-              <w:t xml:space="preserve">Tất cả thành viên </w:t>
+              <w:t>Tất cả thành viên</w:t>
             </w:r>
           </w:p>
         </w:tc>
@@ -8573,7 +8673,6 @@
                 <w:rFonts w:ascii="Times New Roman" w:hAnsi="Times New Roman" w:cs="Times New Roman"/>
                 <w:sz w:val="26"/>
                 <w:szCs w:val="26"/>
-                <w:lang w:val="vi-VN"/>
               </w:rPr>
             </w:pPr>
             <w:r>
@@ -8630,39 +8729,35 @@
         <w:tc>
           <w:tcPr>
             <w:tcW w:w="610" w:type="pct"/>
-            <w:vMerge w:val="restart"/>
-            <w:vAlign w:val="center"/>
-          </w:tcPr>
-          <w:p>
-            <w:pPr>
-              <w:rPr>
-                <w:rFonts w:ascii="Times New Roman" w:hAnsi="Times New Roman" w:cs="Times New Roman"/>
-                <w:sz w:val="26"/>
-                <w:szCs w:val="26"/>
-              </w:rPr>
-            </w:pPr>
-            <w:r>
+            <w:vMerge/>
+            <w:vAlign w:val="center"/>
+          </w:tcPr>
+          <w:p>
+            <w:pPr>
               <w:rPr>
                 <w:rFonts w:ascii="Times New Roman" w:hAnsi="Times New Roman" w:cs="Times New Roman"/>
                 <w:b/>
                 <w:sz w:val="26"/>
                 <w:szCs w:val="26"/>
               </w:rPr>
-              <w:t>Tuần 08</w:t>
-            </w:r>
-            <w:r>
-              <w:rPr>
-                <w:rFonts w:ascii="Times New Roman" w:hAnsi="Times New Roman" w:cs="Times New Roman"/>
-                <w:sz w:val="26"/>
-                <w:szCs w:val="26"/>
-              </w:rPr>
-              <w:t xml:space="preserve"> </w:t>
-            </w:r>
-          </w:p>
-          <w:p>
-            <w:pPr>
-              <w:rPr>
-                <w:rFonts w:ascii="Times New Roman" w:eastAsia="Calibri" w:hAnsi="Times New Roman"/>
+            </w:pPr>
+          </w:p>
+        </w:tc>
+        <w:tc>
+          <w:tcPr>
+            <w:tcW w:w="1366" w:type="pct"/>
+            <w:tcBorders>
+              <w:top w:val="dotted" w:sz="4" w:space="0" w:color="auto"/>
+              <w:bottom w:val="dotted" w:sz="4" w:space="0" w:color="auto"/>
+            </w:tcBorders>
+            <w:vAlign w:val="center"/>
+          </w:tcPr>
+          <w:p>
+            <w:pPr>
+              <w:rPr>
+                <w:rFonts w:ascii="Times New Roman" w:hAnsi="Times New Roman" w:cs="Times New Roman"/>
+                <w:sz w:val="26"/>
+                <w:szCs w:val="26"/>
               </w:rPr>
             </w:pPr>
             <w:r>
@@ -8671,9 +8766,19 @@
                 <w:sz w:val="26"/>
                 <w:szCs w:val="26"/>
               </w:rPr>
-              <w:t>(Từ:  3/10/2023</w:t>
-            </w:r>
-          </w:p>
+              <w:t>3. Chạy thử, kiểm tra tổng quát chương trình.</w:t>
+            </w:r>
+          </w:p>
+        </w:tc>
+        <w:tc>
+          <w:tcPr>
+            <w:tcW w:w="902" w:type="pct"/>
+            <w:tcBorders>
+              <w:top w:val="dotted" w:sz="4" w:space="0" w:color="auto"/>
+              <w:bottom w:val="dotted" w:sz="4" w:space="0" w:color="auto"/>
+            </w:tcBorders>
+            <w:vAlign w:val="center"/>
+          </w:tcPr>
           <w:p>
             <w:pPr>
               <w:rPr>
@@ -8688,66 +8793,6 @@
                 <w:sz w:val="26"/>
                 <w:szCs w:val="26"/>
               </w:rPr>
-              <w:t>Đến:  09/10/2023)</w:t>
-            </w:r>
-          </w:p>
-        </w:tc>
-        <w:tc>
-          <w:tcPr>
-            <w:tcW w:w="1366" w:type="pct"/>
-            <w:tcBorders>
-              <w:bottom w:val="dotted" w:sz="4" w:space="0" w:color="auto"/>
-            </w:tcBorders>
-            <w:vAlign w:val="center"/>
-          </w:tcPr>
-          <w:p>
-            <w:pPr>
-              <w:rPr>
-                <w:rFonts w:ascii="Times New Roman" w:hAnsi="Times New Roman" w:cs="Times New Roman"/>
-                <w:sz w:val="26"/>
-                <w:szCs w:val="26"/>
-              </w:rPr>
-            </w:pPr>
-            <w:r>
-              <w:rPr>
-                <w:rFonts w:ascii="Times New Roman" w:eastAsia="Calibri" w:hAnsi="Times New Roman" w:cs="Times New Roman"/>
-                <w:sz w:val="26"/>
-                <w:szCs w:val="26"/>
-              </w:rPr>
-              <w:t>1. Bổ sung thêm các chức năng (nếu có)</w:t>
-            </w:r>
-            <w:r>
-              <w:rPr>
-                <w:rFonts w:ascii="Times New Roman" w:eastAsia="Calibri" w:hAnsi="Times New Roman" w:cs="Times New Roman"/>
-                <w:sz w:val="26"/>
-                <w:szCs w:val="26"/>
-              </w:rPr>
-              <w:t>.</w:t>
-            </w:r>
-          </w:p>
-        </w:tc>
-        <w:tc>
-          <w:tcPr>
-            <w:tcW w:w="902" w:type="pct"/>
-            <w:tcBorders>
-              <w:bottom w:val="dotted" w:sz="4" w:space="0" w:color="auto"/>
-            </w:tcBorders>
-            <w:vAlign w:val="center"/>
-          </w:tcPr>
-          <w:p>
-            <w:pPr>
-              <w:rPr>
-                <w:rFonts w:ascii="Times New Roman" w:hAnsi="Times New Roman" w:cs="Times New Roman"/>
-                <w:sz w:val="26"/>
-                <w:szCs w:val="26"/>
-              </w:rPr>
-            </w:pPr>
-            <w:r>
-              <w:rPr>
-                <w:rFonts w:ascii="Times New Roman" w:eastAsia="Calibri" w:hAnsi="Times New Roman" w:cs="Times New Roman"/>
-                <w:sz w:val="26"/>
-                <w:szCs w:val="26"/>
-              </w:rPr>
               <w:t>Tất cả thành viên</w:t>
             </w:r>
           </w:p>
@@ -8756,6 +8801,7 @@
           <w:tcPr>
             <w:tcW w:w="531" w:type="pct"/>
             <w:tcBorders>
+              <w:top w:val="dotted" w:sz="4" w:space="0" w:color="auto"/>
               <w:bottom w:val="dotted" w:sz="4" w:space="0" w:color="auto"/>
             </w:tcBorders>
           </w:tcPr>
@@ -8781,6 +8827,7 @@
           <w:tcPr>
             <w:tcW w:w="883" w:type="pct"/>
             <w:tcBorders>
+              <w:top w:val="dotted" w:sz="4" w:space="0" w:color="auto"/>
               <w:bottom w:val="dotted" w:sz="4" w:space="0" w:color="auto"/>
             </w:tcBorders>
           </w:tcPr>
@@ -8798,6 +8845,7 @@
           <w:tcPr>
             <w:tcW w:w="707" w:type="pct"/>
             <w:tcBorders>
+              <w:top w:val="dotted" w:sz="4" w:space="0" w:color="auto"/>
               <w:bottom w:val="dotted" w:sz="4" w:space="0" w:color="auto"/>
             </w:tcBorders>
           </w:tcPr>
@@ -8856,7 +8904,7 @@
                 <w:sz w:val="26"/>
                 <w:szCs w:val="26"/>
               </w:rPr>
-              <w:t>2. Sửa các bugs/lỗi (nếu có).</w:t>
+              <w:t>4. Hoàn tất file báo cáo.</w:t>
             </w:r>
           </w:p>
         </w:tc>
@@ -8883,7 +8931,7 @@
                 <w:sz w:val="26"/>
                 <w:szCs w:val="26"/>
               </w:rPr>
-              <w:t>Tất cả thành viên</w:t>
+              <w:t>Trần Ngọc Phát</w:t>
             </w:r>
           </w:p>
         </w:tc>
@@ -8988,22 +9036,6 @@
                 <w:szCs w:val="26"/>
               </w:rPr>
             </w:pPr>
-            <w:r>
-              <w:rPr>
-                <w:rFonts w:ascii="Times New Roman" w:eastAsia="Calibri" w:hAnsi="Times New Roman" w:cs="Times New Roman"/>
-                <w:sz w:val="26"/>
-                <w:szCs w:val="26"/>
-              </w:rPr>
-              <w:t>3. Chạy thử, kiểm tra tổng quát chương trình</w:t>
-            </w:r>
-            <w:r>
-              <w:rPr>
-                <w:rFonts w:ascii="Times New Roman" w:eastAsia="Calibri" w:hAnsi="Times New Roman" w:cs="Times New Roman"/>
-                <w:sz w:val="26"/>
-                <w:szCs w:val="26"/>
-              </w:rPr>
-              <w:t>.</w:t>
-            </w:r>
           </w:p>
         </w:tc>
         <w:tc>
@@ -9023,14 +9055,6 @@
                 <w:szCs w:val="26"/>
               </w:rPr>
             </w:pPr>
-            <w:r>
-              <w:rPr>
-                <w:rFonts w:ascii="Times New Roman" w:eastAsia="Calibri" w:hAnsi="Times New Roman" w:cs="Times New Roman"/>
-                <w:sz w:val="26"/>
-                <w:szCs w:val="26"/>
-              </w:rPr>
-              <w:t>Tất cả thành viên</w:t>
-            </w:r>
           </w:p>
         </w:tc>
         <w:tc>
@@ -9134,22 +9158,6 @@
                 <w:szCs w:val="26"/>
               </w:rPr>
             </w:pPr>
-            <w:r>
-              <w:rPr>
-                <w:rFonts w:ascii="Times New Roman" w:eastAsia="Calibri" w:hAnsi="Times New Roman" w:cs="Times New Roman"/>
-                <w:sz w:val="26"/>
-                <w:szCs w:val="26"/>
-              </w:rPr>
-              <w:t>4. Hoàn tất file báo cáo</w:t>
-            </w:r>
-            <w:r>
-              <w:rPr>
-                <w:rFonts w:ascii="Times New Roman" w:eastAsia="Calibri" w:hAnsi="Times New Roman" w:cs="Times New Roman"/>
-                <w:sz w:val="26"/>
-                <w:szCs w:val="26"/>
-              </w:rPr>
-              <w:t>.</w:t>
-            </w:r>
           </w:p>
         </w:tc>
         <w:tc>
@@ -9169,14 +9177,6 @@
                 <w:szCs w:val="26"/>
               </w:rPr>
             </w:pPr>
-            <w:r>
-              <w:rPr>
-                <w:rFonts w:ascii="Times New Roman" w:eastAsia="Calibri" w:hAnsi="Times New Roman" w:cs="Times New Roman"/>
-                <w:sz w:val="26"/>
-                <w:szCs w:val="26"/>
-              </w:rPr>
-              <w:t>Trần Ngọc Phát</w:t>
-            </w:r>
           </w:p>
         </w:tc>
         <w:tc>
@@ -10000,7 +10000,7 @@
             <w:tcW w:w="1366" w:type="pct"/>
             <w:tcBorders>
               <w:top w:val="dotted" w:sz="4" w:space="0" w:color="auto"/>
-              <w:bottom w:val="dotted" w:sz="4" w:space="0" w:color="auto"/>
+              <w:bottom w:val="single" w:sz="4" w:space="0" w:color="auto"/>
             </w:tcBorders>
             <w:vAlign w:val="center"/>
           </w:tcPr>
@@ -10019,7 +10019,7 @@
             <w:tcW w:w="902" w:type="pct"/>
             <w:tcBorders>
               <w:top w:val="dotted" w:sz="4" w:space="0" w:color="auto"/>
-              <w:bottom w:val="dotted" w:sz="4" w:space="0" w:color="auto"/>
+              <w:bottom w:val="single" w:sz="4" w:space="0" w:color="auto"/>
             </w:tcBorders>
             <w:vAlign w:val="center"/>
           </w:tcPr>
@@ -10038,7 +10038,7 @@
             <w:tcW w:w="531" w:type="pct"/>
             <w:tcBorders>
               <w:top w:val="dotted" w:sz="4" w:space="0" w:color="auto"/>
-              <w:bottom w:val="dotted" w:sz="4" w:space="0" w:color="auto"/>
+              <w:bottom w:val="single" w:sz="4" w:space="0" w:color="auto"/>
             </w:tcBorders>
           </w:tcPr>
           <w:p>
@@ -10064,7 +10064,7 @@
             <w:tcW w:w="883" w:type="pct"/>
             <w:tcBorders>
               <w:top w:val="dotted" w:sz="4" w:space="0" w:color="auto"/>
-              <w:bottom w:val="dotted" w:sz="4" w:space="0" w:color="auto"/>
+              <w:bottom w:val="single" w:sz="4" w:space="0" w:color="auto"/>
             </w:tcBorders>
           </w:tcPr>
           <w:p>
@@ -10082,7 +10082,7 @@
             <w:tcW w:w="707" w:type="pct"/>
             <w:tcBorders>
               <w:top w:val="dotted" w:sz="4" w:space="0" w:color="auto"/>
-              <w:bottom w:val="dotted" w:sz="4" w:space="0" w:color="auto"/>
+              <w:bottom w:val="single" w:sz="4" w:space="0" w:color="auto"/>
             </w:tcBorders>
           </w:tcPr>
           <w:p>
@@ -10103,63 +10103,122 @@
         <w:tc>
           <w:tcPr>
             <w:tcW w:w="610" w:type="pct"/>
-            <w:vMerge/>
-            <w:vAlign w:val="center"/>
-          </w:tcPr>
-          <w:p>
-            <w:pPr>
-              <w:rPr>
-                <w:rFonts w:ascii="Times New Roman" w:hAnsi="Times New Roman" w:cs="Times New Roman"/>
+            <w:vMerge w:val="restart"/>
+            <w:vAlign w:val="center"/>
+          </w:tcPr>
+          <w:p>
+            <w:pPr>
+              <w:rPr>
+                <w:rFonts w:ascii="Times New Roman" w:eastAsia="Calibri" w:hAnsi="Times New Roman"/>
+              </w:rPr>
+            </w:pPr>
+            <w:r>
+              <w:rPr>
+                <w:rFonts w:ascii="Times New Roman" w:eastAsia="Calibri" w:hAnsi="Times New Roman" w:cs="Times New Roman"/>
                 <w:b/>
                 <w:sz w:val="26"/>
                 <w:szCs w:val="26"/>
               </w:rPr>
-            </w:pPr>
+              <w:t>Tuần 09</w:t>
+            </w:r>
+            <w:r>
+              <w:rPr>
+                <w:rFonts w:ascii="Times New Roman" w:eastAsia="Calibri" w:hAnsi="Times New Roman" w:cs="Times New Roman"/>
+                <w:sz w:val="26"/>
+                <w:szCs w:val="26"/>
+              </w:rPr>
+              <w:t xml:space="preserve"> </w:t>
+            </w:r>
+          </w:p>
+          <w:p>
+            <w:pPr>
+              <w:rPr>
+                <w:rFonts w:ascii="Times New Roman" w:eastAsia="Calibri" w:hAnsi="Times New Roman"/>
+              </w:rPr>
+            </w:pPr>
+            <w:r>
+              <w:rPr>
+                <w:rFonts w:ascii="Times New Roman" w:eastAsia="Calibri" w:hAnsi="Times New Roman" w:cs="Times New Roman"/>
+                <w:sz w:val="26"/>
+                <w:szCs w:val="26"/>
+              </w:rPr>
+              <w:t>(Từ:  10/10/2023</w:t>
+            </w:r>
+          </w:p>
+          <w:p>
+            <w:pPr>
+              <w:rPr>
+                <w:rFonts w:ascii="Times New Roman" w:hAnsi="Times New Roman" w:cs="Times New Roman"/>
+                <w:sz w:val="26"/>
+                <w:szCs w:val="26"/>
+              </w:rPr>
+            </w:pPr>
+            <w:r>
+              <w:rPr>
+                <w:rFonts w:ascii="Times New Roman" w:eastAsia="Calibri" w:hAnsi="Times New Roman" w:cs="Times New Roman"/>
+                <w:sz w:val="26"/>
+                <w:szCs w:val="26"/>
+              </w:rPr>
+              <w:t>Đến:  16/10/2023)</w:t>
+            </w:r>
           </w:p>
         </w:tc>
         <w:tc>
           <w:tcPr>
             <w:tcW w:w="1366" w:type="pct"/>
             <w:tcBorders>
-              <w:top w:val="dotted" w:sz="4" w:space="0" w:color="auto"/>
-              <w:bottom w:val="dotted" w:sz="4" w:space="0" w:color="auto"/>
-            </w:tcBorders>
-            <w:vAlign w:val="center"/>
-          </w:tcPr>
-          <w:p>
-            <w:pPr>
-              <w:rPr>
-                <w:rFonts w:ascii="Times New Roman" w:hAnsi="Times New Roman" w:cs="Times New Roman"/>
-                <w:sz w:val="26"/>
-                <w:szCs w:val="26"/>
-              </w:rPr>
-            </w:pPr>
+              <w:bottom w:val="dotted" w:sz="4" w:space="0" w:color="auto"/>
+            </w:tcBorders>
+            <w:vAlign w:val="center"/>
+          </w:tcPr>
+          <w:p>
+            <w:pPr>
+              <w:rPr>
+                <w:rFonts w:ascii="Times New Roman" w:hAnsi="Times New Roman" w:cs="Times New Roman"/>
+                <w:sz w:val="26"/>
+                <w:szCs w:val="26"/>
+              </w:rPr>
+            </w:pPr>
+            <w:r>
+              <w:rPr>
+                <w:rFonts w:ascii="Times New Roman" w:eastAsia="Calibri" w:hAnsi="Times New Roman" w:cs="Times New Roman"/>
+                <w:sz w:val="26"/>
+                <w:szCs w:val="26"/>
+              </w:rPr>
+              <w:t>1. Hoàn thành mọi chức năng của ứng dụng</w:t>
+            </w:r>
           </w:p>
         </w:tc>
         <w:tc>
           <w:tcPr>
             <w:tcW w:w="902" w:type="pct"/>
             <w:tcBorders>
-              <w:top w:val="dotted" w:sz="4" w:space="0" w:color="auto"/>
-              <w:bottom w:val="dotted" w:sz="4" w:space="0" w:color="auto"/>
-            </w:tcBorders>
-            <w:vAlign w:val="center"/>
-          </w:tcPr>
-          <w:p>
-            <w:pPr>
-              <w:rPr>
-                <w:rFonts w:ascii="Times New Roman" w:hAnsi="Times New Roman" w:cs="Times New Roman"/>
-                <w:sz w:val="26"/>
-                <w:szCs w:val="26"/>
-              </w:rPr>
-            </w:pPr>
+              <w:bottom w:val="dotted" w:sz="4" w:space="0" w:color="auto"/>
+            </w:tcBorders>
+            <w:vAlign w:val="center"/>
+          </w:tcPr>
+          <w:p>
+            <w:pPr>
+              <w:rPr>
+                <w:rFonts w:ascii="Times New Roman" w:hAnsi="Times New Roman" w:cs="Times New Roman"/>
+                <w:sz w:val="26"/>
+                <w:szCs w:val="26"/>
+              </w:rPr>
+            </w:pPr>
+            <w:r>
+              <w:rPr>
+                <w:rFonts w:ascii="Times New Roman" w:eastAsia="Calibri" w:hAnsi="Times New Roman" w:cs="Times New Roman"/>
+                <w:sz w:val="26"/>
+                <w:szCs w:val="26"/>
+              </w:rPr>
+              <w:t>Tất cả thành viên</w:t>
+            </w:r>
           </w:p>
         </w:tc>
         <w:tc>
           <w:tcPr>
             <w:tcW w:w="531" w:type="pct"/>
             <w:tcBorders>
-              <w:top w:val="dotted" w:sz="4" w:space="0" w:color="auto"/>
               <w:bottom w:val="dotted" w:sz="4" w:space="0" w:color="auto"/>
             </w:tcBorders>
           </w:tcPr>
@@ -10185,7 +10244,6 @@
           <w:tcPr>
             <w:tcW w:w="883" w:type="pct"/>
             <w:tcBorders>
-              <w:top w:val="dotted" w:sz="4" w:space="0" w:color="auto"/>
               <w:bottom w:val="dotted" w:sz="4" w:space="0" w:color="auto"/>
             </w:tcBorders>
           </w:tcPr>
@@ -10203,7 +10261,6 @@
           <w:tcPr>
             <w:tcW w:w="707" w:type="pct"/>
             <w:tcBorders>
-              <w:top w:val="dotted" w:sz="4" w:space="0" w:color="auto"/>
               <w:bottom w:val="dotted" w:sz="4" w:space="0" w:color="auto"/>
             </w:tcBorders>
           </w:tcPr>
@@ -10244,18 +10301,26 @@
             <w:tcW w:w="1366" w:type="pct"/>
             <w:tcBorders>
               <w:top w:val="dotted" w:sz="4" w:space="0" w:color="auto"/>
-              <w:bottom w:val="single" w:sz="4" w:space="0" w:color="auto"/>
-            </w:tcBorders>
-            <w:vAlign w:val="center"/>
-          </w:tcPr>
-          <w:p>
-            <w:pPr>
-              <w:rPr>
-                <w:rFonts w:ascii="Times New Roman" w:hAnsi="Times New Roman" w:cs="Times New Roman"/>
-                <w:sz w:val="26"/>
-                <w:szCs w:val="26"/>
-              </w:rPr>
-            </w:pPr>
+              <w:bottom w:val="dotted" w:sz="4" w:space="0" w:color="auto"/>
+            </w:tcBorders>
+            <w:vAlign w:val="center"/>
+          </w:tcPr>
+          <w:p>
+            <w:pPr>
+              <w:rPr>
+                <w:rFonts w:ascii="Times New Roman" w:hAnsi="Times New Roman" w:cs="Times New Roman"/>
+                <w:sz w:val="26"/>
+                <w:szCs w:val="26"/>
+              </w:rPr>
+            </w:pPr>
+            <w:r>
+              <w:rPr>
+                <w:rFonts w:ascii="Times New Roman" w:eastAsia="Calibri" w:hAnsi="Times New Roman" w:cs="Times New Roman"/>
+                <w:sz w:val="26"/>
+                <w:szCs w:val="26"/>
+              </w:rPr>
+              <w:t>2. Đảm bảo ứng dụng chạy tốt các chức năng</w:t>
+            </w:r>
           </w:p>
         </w:tc>
         <w:tc>
@@ -10263,18 +10328,26 @@
             <w:tcW w:w="902" w:type="pct"/>
             <w:tcBorders>
               <w:top w:val="dotted" w:sz="4" w:space="0" w:color="auto"/>
-              <w:bottom w:val="single" w:sz="4" w:space="0" w:color="auto"/>
-            </w:tcBorders>
-            <w:vAlign w:val="center"/>
-          </w:tcPr>
-          <w:p>
-            <w:pPr>
-              <w:rPr>
-                <w:rFonts w:ascii="Times New Roman" w:hAnsi="Times New Roman" w:cs="Times New Roman"/>
-                <w:sz w:val="26"/>
-                <w:szCs w:val="26"/>
-              </w:rPr>
-            </w:pPr>
+              <w:bottom w:val="dotted" w:sz="4" w:space="0" w:color="auto"/>
+            </w:tcBorders>
+            <w:vAlign w:val="center"/>
+          </w:tcPr>
+          <w:p>
+            <w:pPr>
+              <w:rPr>
+                <w:rFonts w:ascii="Times New Roman" w:hAnsi="Times New Roman" w:cs="Times New Roman"/>
+                <w:sz w:val="26"/>
+                <w:szCs w:val="26"/>
+              </w:rPr>
+            </w:pPr>
+            <w:r>
+              <w:rPr>
+                <w:rFonts w:ascii="Times New Roman" w:eastAsia="Calibri" w:hAnsi="Times New Roman" w:cs="Times New Roman"/>
+                <w:sz w:val="26"/>
+                <w:szCs w:val="26"/>
+              </w:rPr>
+              <w:t>Tất cả thành viên</w:t>
+            </w:r>
           </w:p>
         </w:tc>
         <w:tc>
@@ -10282,7 +10355,7 @@
             <w:tcW w:w="531" w:type="pct"/>
             <w:tcBorders>
               <w:top w:val="dotted" w:sz="4" w:space="0" w:color="auto"/>
-              <w:bottom w:val="single" w:sz="4" w:space="0" w:color="auto"/>
+              <w:bottom w:val="dotted" w:sz="4" w:space="0" w:color="auto"/>
             </w:tcBorders>
           </w:tcPr>
           <w:p>
@@ -10308,7 +10381,7 @@
             <w:tcW w:w="883" w:type="pct"/>
             <w:tcBorders>
               <w:top w:val="dotted" w:sz="4" w:space="0" w:color="auto"/>
-              <w:bottom w:val="single" w:sz="4" w:space="0" w:color="auto"/>
+              <w:bottom w:val="dotted" w:sz="4" w:space="0" w:color="auto"/>
             </w:tcBorders>
           </w:tcPr>
           <w:p>
@@ -10326,7 +10399,7 @@
             <w:tcW w:w="707" w:type="pct"/>
             <w:tcBorders>
               <w:top w:val="dotted" w:sz="4" w:space="0" w:color="auto"/>
-              <w:bottom w:val="single" w:sz="4" w:space="0" w:color="auto"/>
+              <w:bottom w:val="dotted" w:sz="4" w:space="0" w:color="auto"/>
             </w:tcBorders>
           </w:tcPr>
           <w:p>
@@ -10363,7 +10436,7 @@
                 <w:sz w:val="26"/>
                 <w:szCs w:val="26"/>
               </w:rPr>
-              <w:t>Tuần 09</w:t>
+              <w:t>Tuần 10</w:t>
             </w:r>
             <w:r>
               <w:rPr>
@@ -10386,7 +10459,7 @@
                 <w:sz w:val="26"/>
                 <w:szCs w:val="26"/>
               </w:rPr>
-              <w:t>(Từ:  10/10/2023</w:t>
+              <w:t>(Từ: 17/10/2023</w:t>
             </w:r>
           </w:p>
           <w:p>
@@ -10403,7 +10476,7 @@
                 <w:sz w:val="26"/>
                 <w:szCs w:val="26"/>
               </w:rPr>
-              <w:t>Đến:  16/10/2023)</w:t>
+              <w:t>Đến:  23/10/2023)</w:t>
             </w:r>
           </w:p>
         </w:tc>
@@ -10428,8 +10501,9 @@
                 <w:rFonts w:ascii="Times New Roman" w:eastAsia="Calibri" w:hAnsi="Times New Roman" w:cs="Times New Roman"/>
                 <w:sz w:val="26"/>
                 <w:szCs w:val="26"/>
-              </w:rPr>
-              <w:t>1. Hoàn thành mọi chức năng của ứng dụng</w:t>
+                <w:lang w:val="vi-VN"/>
+              </w:rPr>
+              <w:t>1.Hoàn tất đồ án, nộp theo yêu cầu của Giảng viên.</w:t>
             </w:r>
           </w:p>
         </w:tc>
@@ -10455,7 +10529,16 @@
                 <w:sz w:val="26"/>
                 <w:szCs w:val="26"/>
               </w:rPr>
-              <w:t>Tất cả thành viên</w:t>
+              <w:t>Tất</w:t>
+            </w:r>
+            <w:r>
+              <w:rPr>
+                <w:rFonts w:ascii="Times New Roman" w:eastAsia="Calibri" w:hAnsi="Times New Roman" w:cs="Times New Roman"/>
+                <w:sz w:val="26"/>
+                <w:szCs w:val="26"/>
+                <w:lang w:val="vi-VN"/>
+              </w:rPr>
+              <w:t xml:space="preserve"> cả thành viên</w:t>
             </w:r>
           </w:p>
         </w:tc>
@@ -10563,7 +10646,16 @@
                 <w:sz w:val="26"/>
                 <w:szCs w:val="26"/>
               </w:rPr>
-              <w:t>2. Đảm bảo ứng dụng chạy tốt các chức năng</w:t>
+              <w:t>2</w:t>
+            </w:r>
+            <w:r>
+              <w:rPr>
+                <w:rFonts w:ascii="Times New Roman" w:eastAsia="Calibri" w:hAnsi="Times New Roman" w:cs="Times New Roman"/>
+                <w:sz w:val="26"/>
+                <w:szCs w:val="26"/>
+                <w:lang w:val="vi-VN"/>
+              </w:rPr>
+              <w:t>.Chuẩn bị powerpoint báo cáo (từu 13-18 slides).</w:t>
             </w:r>
           </w:p>
         </w:tc>
@@ -10579,18 +10671,45 @@
           <w:p>
             <w:pPr>
               <w:rPr>
-                <w:rFonts w:ascii="Times New Roman" w:hAnsi="Times New Roman" w:cs="Times New Roman"/>
-                <w:sz w:val="26"/>
-                <w:szCs w:val="26"/>
-              </w:rPr>
-            </w:pPr>
-            <w:r>
-              <w:rPr>
                 <w:rFonts w:ascii="Times New Roman" w:eastAsia="Calibri" w:hAnsi="Times New Roman" w:cs="Times New Roman"/>
                 <w:sz w:val="26"/>
                 <w:szCs w:val="26"/>
-              </w:rPr>
-              <w:t>Tất cả thành viên</w:t>
+                <w:lang w:val="vi-VN"/>
+              </w:rPr>
+            </w:pPr>
+            <w:r>
+              <w:rPr>
+                <w:rFonts w:ascii="Times New Roman" w:eastAsia="Calibri" w:hAnsi="Times New Roman" w:cs="Times New Roman"/>
+                <w:sz w:val="26"/>
+                <w:szCs w:val="26"/>
+              </w:rPr>
+              <w:t>Mai</w:t>
+            </w:r>
+            <w:r>
+              <w:rPr>
+                <w:rFonts w:ascii="Times New Roman" w:eastAsia="Calibri" w:hAnsi="Times New Roman" w:cs="Times New Roman"/>
+                <w:sz w:val="26"/>
+                <w:szCs w:val="26"/>
+                <w:lang w:val="vi-VN"/>
+              </w:rPr>
+              <w:t xml:space="preserve"> Nhật Hào</w:t>
+            </w:r>
+          </w:p>
+          <w:p>
+            <w:pPr>
+              <w:rPr>
+                <w:rFonts w:ascii="Times New Roman" w:hAnsi="Times New Roman" w:cs="Times New Roman"/>
+                <w:sz w:val="26"/>
+                <w:szCs w:val="26"/>
+              </w:rPr>
+            </w:pPr>
+            <w:r>
+              <w:rPr>
+                <w:rFonts w:ascii="Times New Roman" w:hAnsi="Times New Roman" w:cs="Times New Roman"/>
+                <w:sz w:val="26"/>
+                <w:szCs w:val="26"/>
+              </w:rPr>
+              <w:t>Trần Thanh Vy</w:t>
             </w:r>
           </w:p>
         </w:tc>
@@ -10664,132 +10783,63 @@
         <w:tc>
           <w:tcPr>
             <w:tcW w:w="610" w:type="pct"/>
-            <w:vMerge w:val="restart"/>
-            <w:vAlign w:val="center"/>
-          </w:tcPr>
-          <w:p>
-            <w:pPr>
-              <w:rPr>
-                <w:rFonts w:ascii="Times New Roman" w:eastAsia="Calibri" w:hAnsi="Times New Roman"/>
-              </w:rPr>
-            </w:pPr>
-            <w:r>
-              <w:rPr>
-                <w:rFonts w:ascii="Times New Roman" w:eastAsia="Calibri" w:hAnsi="Times New Roman" w:cs="Times New Roman"/>
+            <w:vMerge/>
+            <w:vAlign w:val="center"/>
+          </w:tcPr>
+          <w:p>
+            <w:pPr>
+              <w:rPr>
+                <w:rFonts w:ascii="Times New Roman" w:hAnsi="Times New Roman" w:cs="Times New Roman"/>
                 <w:b/>
                 <w:sz w:val="26"/>
                 <w:szCs w:val="26"/>
               </w:rPr>
-              <w:t>Tuần 10</w:t>
-            </w:r>
-            <w:r>
-              <w:rPr>
-                <w:rFonts w:ascii="Times New Roman" w:eastAsia="Calibri" w:hAnsi="Times New Roman" w:cs="Times New Roman"/>
-                <w:sz w:val="26"/>
-                <w:szCs w:val="26"/>
-              </w:rPr>
-              <w:t xml:space="preserve"> </w:t>
-            </w:r>
-          </w:p>
-          <w:p>
-            <w:pPr>
-              <w:rPr>
-                <w:rFonts w:ascii="Times New Roman" w:eastAsia="Calibri" w:hAnsi="Times New Roman"/>
-              </w:rPr>
-            </w:pPr>
-            <w:r>
-              <w:rPr>
-                <w:rFonts w:ascii="Times New Roman" w:eastAsia="Calibri" w:hAnsi="Times New Roman" w:cs="Times New Roman"/>
-                <w:sz w:val="26"/>
-                <w:szCs w:val="26"/>
-              </w:rPr>
-              <w:t>(Từ: 17/10/2023</w:t>
-            </w:r>
-          </w:p>
-          <w:p>
-            <w:pPr>
-              <w:rPr>
-                <w:rFonts w:ascii="Times New Roman" w:hAnsi="Times New Roman" w:cs="Times New Roman"/>
-                <w:sz w:val="26"/>
-                <w:szCs w:val="26"/>
-              </w:rPr>
-            </w:pPr>
-            <w:r>
-              <w:rPr>
-                <w:rFonts w:ascii="Times New Roman" w:eastAsia="Calibri" w:hAnsi="Times New Roman" w:cs="Times New Roman"/>
-                <w:sz w:val="26"/>
-                <w:szCs w:val="26"/>
-              </w:rPr>
-              <w:t>Đến:  23/10/2023)</w:t>
-            </w:r>
+            </w:pPr>
           </w:p>
         </w:tc>
         <w:tc>
           <w:tcPr>
             <w:tcW w:w="1366" w:type="pct"/>
             <w:tcBorders>
-              <w:bottom w:val="dotted" w:sz="4" w:space="0" w:color="auto"/>
-            </w:tcBorders>
-            <w:vAlign w:val="center"/>
-          </w:tcPr>
-          <w:p>
-            <w:pPr>
-              <w:rPr>
-                <w:rFonts w:ascii="Times New Roman" w:hAnsi="Times New Roman" w:cs="Times New Roman"/>
-                <w:sz w:val="26"/>
-                <w:szCs w:val="26"/>
-              </w:rPr>
-            </w:pPr>
-            <w:r>
-              <w:rPr>
-                <w:rFonts w:ascii="Times New Roman" w:eastAsia="Calibri" w:hAnsi="Times New Roman" w:cs="Times New Roman"/>
-                <w:sz w:val="26"/>
-                <w:szCs w:val="26"/>
-                <w:lang w:val="vi-VN"/>
-              </w:rPr>
-              <w:t>1.Hoàn tất đồ án, nộp theo yêu cầu của Giảng viên.</w:t>
-            </w:r>
+              <w:top w:val="dotted" w:sz="4" w:space="0" w:color="auto"/>
+              <w:bottom w:val="dotted" w:sz="4" w:space="0" w:color="auto"/>
+            </w:tcBorders>
+            <w:vAlign w:val="center"/>
+          </w:tcPr>
+          <w:p>
+            <w:pPr>
+              <w:rPr>
+                <w:rFonts w:ascii="Times New Roman" w:hAnsi="Times New Roman" w:cs="Times New Roman"/>
+                <w:sz w:val="26"/>
+                <w:szCs w:val="26"/>
+              </w:rPr>
+            </w:pPr>
           </w:p>
         </w:tc>
         <w:tc>
           <w:tcPr>
             <w:tcW w:w="902" w:type="pct"/>
             <w:tcBorders>
-              <w:bottom w:val="dotted" w:sz="4" w:space="0" w:color="auto"/>
-            </w:tcBorders>
-            <w:vAlign w:val="center"/>
-          </w:tcPr>
-          <w:p>
-            <w:pPr>
-              <w:rPr>
-                <w:rFonts w:ascii="Times New Roman" w:hAnsi="Times New Roman" w:cs="Times New Roman"/>
-                <w:sz w:val="26"/>
-                <w:szCs w:val="26"/>
-              </w:rPr>
-            </w:pPr>
-            <w:r>
-              <w:rPr>
-                <w:rFonts w:ascii="Times New Roman" w:eastAsia="Calibri" w:hAnsi="Times New Roman" w:cs="Times New Roman"/>
-                <w:sz w:val="26"/>
-                <w:szCs w:val="26"/>
-              </w:rPr>
-              <w:t>Tất</w:t>
-            </w:r>
-            <w:r>
-              <w:rPr>
-                <w:rFonts w:ascii="Times New Roman" w:eastAsia="Calibri" w:hAnsi="Times New Roman" w:cs="Times New Roman"/>
-                <w:sz w:val="26"/>
-                <w:szCs w:val="26"/>
-                <w:lang w:val="vi-VN"/>
-              </w:rPr>
-              <w:t xml:space="preserve"> cả thành viên</w:t>
-            </w:r>
+              <w:top w:val="dotted" w:sz="4" w:space="0" w:color="auto"/>
+              <w:bottom w:val="dotted" w:sz="4" w:space="0" w:color="auto"/>
+            </w:tcBorders>
+            <w:vAlign w:val="center"/>
+          </w:tcPr>
+          <w:p>
+            <w:pPr>
+              <w:rPr>
+                <w:rFonts w:ascii="Times New Roman" w:hAnsi="Times New Roman" w:cs="Times New Roman"/>
+                <w:sz w:val="26"/>
+                <w:szCs w:val="26"/>
+              </w:rPr>
+            </w:pPr>
           </w:p>
         </w:tc>
         <w:tc>
           <w:tcPr>
             <w:tcW w:w="531" w:type="pct"/>
             <w:tcBorders>
+              <w:top w:val="dotted" w:sz="4" w:space="0" w:color="auto"/>
               <w:bottom w:val="dotted" w:sz="4" w:space="0" w:color="auto"/>
             </w:tcBorders>
           </w:tcPr>
@@ -10815,6 +10865,7 @@
           <w:tcPr>
             <w:tcW w:w="883" w:type="pct"/>
             <w:tcBorders>
+              <w:top w:val="dotted" w:sz="4" w:space="0" w:color="auto"/>
               <w:bottom w:val="dotted" w:sz="4" w:space="0" w:color="auto"/>
             </w:tcBorders>
           </w:tcPr>
@@ -10832,6 +10883,7 @@
           <w:tcPr>
             <w:tcW w:w="707" w:type="pct"/>
             <w:tcBorders>
+              <w:top w:val="dotted" w:sz="4" w:space="0" w:color="auto"/>
               <w:bottom w:val="dotted" w:sz="4" w:space="0" w:color="auto"/>
             </w:tcBorders>
           </w:tcPr>
@@ -10884,23 +10936,6 @@
                 <w:szCs w:val="26"/>
               </w:rPr>
             </w:pPr>
-            <w:r>
-              <w:rPr>
-                <w:rFonts w:ascii="Times New Roman" w:eastAsia="Calibri" w:hAnsi="Times New Roman" w:cs="Times New Roman"/>
-                <w:sz w:val="26"/>
-                <w:szCs w:val="26"/>
-              </w:rPr>
-              <w:t>2</w:t>
-            </w:r>
-            <w:r>
-              <w:rPr>
-                <w:rFonts w:ascii="Times New Roman" w:eastAsia="Calibri" w:hAnsi="Times New Roman" w:cs="Times New Roman"/>
-                <w:sz w:val="26"/>
-                <w:szCs w:val="26"/>
-                <w:lang w:val="vi-VN"/>
-              </w:rPr>
-              <w:t>.Chuẩn bị powerpoint báo cáo (từu 13-18 slides).</w:t>
-            </w:r>
           </w:p>
         </w:tc>
         <w:tc>
@@ -10915,46 +10950,11 @@
           <w:p>
             <w:pPr>
               <w:rPr>
-                <w:rFonts w:ascii="Times New Roman" w:eastAsia="Calibri" w:hAnsi="Times New Roman" w:cs="Times New Roman"/>
-                <w:sz w:val="26"/>
-                <w:szCs w:val="26"/>
-                <w:lang w:val="vi-VN"/>
-              </w:rPr>
-            </w:pPr>
-            <w:r>
-              <w:rPr>
-                <w:rFonts w:ascii="Times New Roman" w:eastAsia="Calibri" w:hAnsi="Times New Roman" w:cs="Times New Roman"/>
-                <w:sz w:val="26"/>
-                <w:szCs w:val="26"/>
-              </w:rPr>
-              <w:t>Mai</w:t>
-            </w:r>
-            <w:r>
-              <w:rPr>
-                <w:rFonts w:ascii="Times New Roman" w:eastAsia="Calibri" w:hAnsi="Times New Roman" w:cs="Times New Roman"/>
-                <w:sz w:val="26"/>
-                <w:szCs w:val="26"/>
-                <w:lang w:val="vi-VN"/>
-              </w:rPr>
-              <w:t xml:space="preserve"> Nhật Hào</w:t>
-            </w:r>
-          </w:p>
-          <w:p>
-            <w:pPr>
-              <w:rPr>
-                <w:rFonts w:ascii="Times New Roman" w:hAnsi="Times New Roman" w:cs="Times New Roman"/>
-                <w:sz w:val="26"/>
-                <w:szCs w:val="26"/>
-              </w:rPr>
-            </w:pPr>
-            <w:r>
-              <w:rPr>
-                <w:rFonts w:ascii="Times New Roman" w:hAnsi="Times New Roman" w:cs="Times New Roman"/>
-                <w:sz w:val="26"/>
-                <w:szCs w:val="26"/>
-              </w:rPr>
-              <w:t>Trần Thanh Vy</w:t>
-            </w:r>
+                <w:rFonts w:ascii="Times New Roman" w:hAnsi="Times New Roman" w:cs="Times New Roman"/>
+                <w:sz w:val="26"/>
+                <w:szCs w:val="26"/>
+              </w:rPr>
+            </w:pPr>
           </w:p>
         </w:tc>
         <w:tc>
@@ -11054,10 +11054,29 @@
             <w:pPr>
               <w:rPr>
                 <w:rFonts w:ascii="Times New Roman" w:hAnsi="Times New Roman" w:cs="Times New Roman"/>
-                <w:sz w:val="26"/>
-                <w:szCs w:val="26"/>
-              </w:rPr>
-            </w:pPr>
+                <w:b/>
+                <w:bCs/>
+                <w:sz w:val="26"/>
+                <w:szCs w:val="26"/>
+              </w:rPr>
+            </w:pPr>
+            <w:r>
+              <w:rPr>
+                <w:rFonts w:ascii="Times New Roman" w:eastAsia="Calibri" w:hAnsi="Times New Roman" w:cs="Times New Roman"/>
+                <w:sz w:val="26"/>
+                <w:szCs w:val="26"/>
+              </w:rPr>
+              <w:t>3</w:t>
+            </w:r>
+            <w:r>
+              <w:rPr>
+                <w:rFonts w:ascii="Times New Roman" w:eastAsia="Calibri" w:hAnsi="Times New Roman" w:cs="Times New Roman"/>
+                <w:sz w:val="26"/>
+                <w:szCs w:val="26"/>
+                <w:lang w:val="vi-VN"/>
+              </w:rPr>
+              <w:t>.Báo cáo đồ án.</w:t>
+            </w:r>
           </w:p>
         </w:tc>
         <w:tc>
@@ -11072,11 +11091,45 @@
           <w:p>
             <w:pPr>
               <w:rPr>
-                <w:rFonts w:ascii="Times New Roman" w:hAnsi="Times New Roman" w:cs="Times New Roman"/>
-                <w:sz w:val="26"/>
-                <w:szCs w:val="26"/>
-              </w:rPr>
-            </w:pPr>
+                <w:rFonts w:ascii="Times New Roman" w:eastAsia="Calibri" w:hAnsi="Times New Roman" w:cs="Times New Roman"/>
+                <w:sz w:val="26"/>
+                <w:szCs w:val="26"/>
+              </w:rPr>
+            </w:pPr>
+            <w:r>
+              <w:rPr>
+                <w:rFonts w:ascii="Times New Roman" w:eastAsia="Calibri" w:hAnsi="Times New Roman" w:cs="Times New Roman"/>
+                <w:sz w:val="26"/>
+                <w:szCs w:val="26"/>
+              </w:rPr>
+              <w:t>Trần Ngọc Phát</w:t>
+            </w:r>
+          </w:p>
+          <w:p>
+            <w:pPr>
+              <w:rPr>
+                <w:rFonts w:ascii="Times New Roman" w:hAnsi="Times New Roman" w:cs="Times New Roman"/>
+                <w:sz w:val="26"/>
+                <w:szCs w:val="26"/>
+              </w:rPr>
+            </w:pPr>
+            <w:r>
+              <w:rPr>
+                <w:rFonts w:ascii="Times New Roman" w:eastAsia="Calibri" w:hAnsi="Times New Roman" w:cs="Times New Roman"/>
+                <w:sz w:val="26"/>
+                <w:szCs w:val="26"/>
+              </w:rPr>
+              <w:t>Trần</w:t>
+            </w:r>
+            <w:r>
+              <w:rPr>
+                <w:rFonts w:ascii="Times New Roman" w:eastAsia="Calibri" w:hAnsi="Times New Roman" w:cs="Times New Roman"/>
+                <w:sz w:val="26"/>
+                <w:szCs w:val="26"/>
+                <w:lang w:val="vi-VN"/>
+              </w:rPr>
+              <w:t xml:space="preserve"> Nguyên Vũ</w:t>
+            </w:r>
           </w:p>
         </w:tc>
         <w:tc>
@@ -11298,303 +11351,6 @@
             <w:pPr>
               <w:rPr>
                 <w:rFonts w:ascii="Times New Roman" w:hAnsi="Times New Roman" w:cs="Times New Roman"/>
-                <w:b/>
-                <w:bCs/>
-                <w:sz w:val="26"/>
-                <w:szCs w:val="26"/>
-              </w:rPr>
-            </w:pPr>
-            <w:r>
-              <w:rPr>
-                <w:rFonts w:ascii="Times New Roman" w:eastAsia="Calibri" w:hAnsi="Times New Roman" w:cs="Times New Roman"/>
-                <w:sz w:val="26"/>
-                <w:szCs w:val="26"/>
-              </w:rPr>
-              <w:t>3</w:t>
-            </w:r>
-            <w:r>
-              <w:rPr>
-                <w:rFonts w:ascii="Times New Roman" w:eastAsia="Calibri" w:hAnsi="Times New Roman" w:cs="Times New Roman"/>
-                <w:sz w:val="26"/>
-                <w:szCs w:val="26"/>
-                <w:lang w:val="vi-VN"/>
-              </w:rPr>
-              <w:t>.Báo cáo đồ án.</w:t>
-            </w:r>
-          </w:p>
-        </w:tc>
-        <w:tc>
-          <w:tcPr>
-            <w:tcW w:w="902" w:type="pct"/>
-            <w:tcBorders>
-              <w:top w:val="dotted" w:sz="4" w:space="0" w:color="auto"/>
-              <w:bottom w:val="dotted" w:sz="4" w:space="0" w:color="auto"/>
-            </w:tcBorders>
-            <w:vAlign w:val="center"/>
-          </w:tcPr>
-          <w:p>
-            <w:pPr>
-              <w:rPr>
-                <w:rFonts w:ascii="Times New Roman" w:eastAsia="Calibri" w:hAnsi="Times New Roman" w:cs="Times New Roman"/>
-                <w:sz w:val="26"/>
-                <w:szCs w:val="26"/>
-              </w:rPr>
-            </w:pPr>
-            <w:r>
-              <w:rPr>
-                <w:rFonts w:ascii="Times New Roman" w:eastAsia="Calibri" w:hAnsi="Times New Roman" w:cs="Times New Roman"/>
-                <w:sz w:val="26"/>
-                <w:szCs w:val="26"/>
-              </w:rPr>
-              <w:t>Trần Ngọc Phát</w:t>
-            </w:r>
-          </w:p>
-          <w:p>
-            <w:pPr>
-              <w:rPr>
-                <w:rFonts w:ascii="Times New Roman" w:hAnsi="Times New Roman" w:cs="Times New Roman"/>
-                <w:sz w:val="26"/>
-                <w:szCs w:val="26"/>
-              </w:rPr>
-            </w:pPr>
-            <w:r>
-              <w:rPr>
-                <w:rFonts w:ascii="Times New Roman" w:eastAsia="Calibri" w:hAnsi="Times New Roman" w:cs="Times New Roman"/>
-                <w:sz w:val="26"/>
-                <w:szCs w:val="26"/>
-              </w:rPr>
-              <w:t>Trần</w:t>
-            </w:r>
-            <w:r>
-              <w:rPr>
-                <w:rFonts w:ascii="Times New Roman" w:eastAsia="Calibri" w:hAnsi="Times New Roman" w:cs="Times New Roman"/>
-                <w:sz w:val="26"/>
-                <w:szCs w:val="26"/>
-                <w:lang w:val="vi-VN"/>
-              </w:rPr>
-              <w:t xml:space="preserve"> Nguyên Vũ</w:t>
-            </w:r>
-          </w:p>
-        </w:tc>
-        <w:tc>
-          <w:tcPr>
-            <w:tcW w:w="531" w:type="pct"/>
-            <w:tcBorders>
-              <w:top w:val="dotted" w:sz="4" w:space="0" w:color="auto"/>
-              <w:bottom w:val="dotted" w:sz="4" w:space="0" w:color="auto"/>
-            </w:tcBorders>
-          </w:tcPr>
-          <w:p>
-            <w:pPr>
-              <w:rPr>
-                <w:rFonts w:ascii="Times New Roman" w:hAnsi="Times New Roman" w:cs="Times New Roman"/>
-                <w:sz w:val="26"/>
-                <w:szCs w:val="26"/>
-              </w:rPr>
-            </w:pPr>
-            <w:r>
-              <w:rPr>
-                <w:rFonts w:ascii="Times New Roman" w:hAnsi="Times New Roman" w:cs="Times New Roman"/>
-                <w:sz w:val="26"/>
-                <w:szCs w:val="26"/>
-              </w:rPr>
-              <w:t>100%</w:t>
-            </w:r>
-          </w:p>
-        </w:tc>
-        <w:tc>
-          <w:tcPr>
-            <w:tcW w:w="883" w:type="pct"/>
-            <w:tcBorders>
-              <w:top w:val="dotted" w:sz="4" w:space="0" w:color="auto"/>
-              <w:bottom w:val="dotted" w:sz="4" w:space="0" w:color="auto"/>
-            </w:tcBorders>
-          </w:tcPr>
-          <w:p>
-            <w:pPr>
-              <w:rPr>
-                <w:rFonts w:ascii="Times New Roman" w:hAnsi="Times New Roman" w:cs="Times New Roman"/>
-                <w:sz w:val="26"/>
-                <w:szCs w:val="26"/>
-              </w:rPr>
-            </w:pPr>
-          </w:p>
-        </w:tc>
-        <w:tc>
-          <w:tcPr>
-            <w:tcW w:w="707" w:type="pct"/>
-            <w:tcBorders>
-              <w:top w:val="dotted" w:sz="4" w:space="0" w:color="auto"/>
-              <w:bottom w:val="dotted" w:sz="4" w:space="0" w:color="auto"/>
-            </w:tcBorders>
-          </w:tcPr>
-          <w:p>
-            <w:pPr>
-              <w:rPr>
-                <w:rFonts w:ascii="Times New Roman" w:hAnsi="Times New Roman" w:cs="Times New Roman"/>
-                <w:sz w:val="26"/>
-                <w:szCs w:val="26"/>
-              </w:rPr>
-            </w:pPr>
-          </w:p>
-        </w:tc>
-      </w:tr>
-      <w:tr>
-        <w:trPr>
-          <w:trHeight w:val="340"/>
-        </w:trPr>
-        <w:tc>
-          <w:tcPr>
-            <w:tcW w:w="610" w:type="pct"/>
-            <w:vMerge/>
-            <w:vAlign w:val="center"/>
-          </w:tcPr>
-          <w:p>
-            <w:pPr>
-              <w:rPr>
-                <w:rFonts w:ascii="Times New Roman" w:hAnsi="Times New Roman" w:cs="Times New Roman"/>
-                <w:b/>
-                <w:sz w:val="26"/>
-                <w:szCs w:val="26"/>
-              </w:rPr>
-            </w:pPr>
-          </w:p>
-        </w:tc>
-        <w:tc>
-          <w:tcPr>
-            <w:tcW w:w="1366" w:type="pct"/>
-            <w:tcBorders>
-              <w:top w:val="dotted" w:sz="4" w:space="0" w:color="auto"/>
-              <w:bottom w:val="dotted" w:sz="4" w:space="0" w:color="auto"/>
-            </w:tcBorders>
-            <w:vAlign w:val="center"/>
-          </w:tcPr>
-          <w:p>
-            <w:pPr>
-              <w:rPr>
-                <w:rFonts w:ascii="Times New Roman" w:hAnsi="Times New Roman" w:cs="Times New Roman"/>
-                <w:sz w:val="26"/>
-                <w:szCs w:val="26"/>
-              </w:rPr>
-            </w:pPr>
-          </w:p>
-        </w:tc>
-        <w:tc>
-          <w:tcPr>
-            <w:tcW w:w="902" w:type="pct"/>
-            <w:tcBorders>
-              <w:top w:val="dotted" w:sz="4" w:space="0" w:color="auto"/>
-              <w:bottom w:val="dotted" w:sz="4" w:space="0" w:color="auto"/>
-            </w:tcBorders>
-            <w:vAlign w:val="center"/>
-          </w:tcPr>
-          <w:p>
-            <w:pPr>
-              <w:rPr>
-                <w:rFonts w:ascii="Times New Roman" w:hAnsi="Times New Roman" w:cs="Times New Roman"/>
-                <w:sz w:val="26"/>
-                <w:szCs w:val="26"/>
-              </w:rPr>
-            </w:pPr>
-          </w:p>
-        </w:tc>
-        <w:tc>
-          <w:tcPr>
-            <w:tcW w:w="531" w:type="pct"/>
-            <w:tcBorders>
-              <w:top w:val="dotted" w:sz="4" w:space="0" w:color="auto"/>
-              <w:bottom w:val="dotted" w:sz="4" w:space="0" w:color="auto"/>
-            </w:tcBorders>
-          </w:tcPr>
-          <w:p>
-            <w:pPr>
-              <w:rPr>
-                <w:rFonts w:ascii="Times New Roman" w:hAnsi="Times New Roman" w:cs="Times New Roman"/>
-                <w:sz w:val="26"/>
-                <w:szCs w:val="26"/>
-              </w:rPr>
-            </w:pPr>
-            <w:r>
-              <w:rPr>
-                <w:rFonts w:ascii="Times New Roman" w:hAnsi="Times New Roman" w:cs="Times New Roman"/>
-                <w:sz w:val="26"/>
-                <w:szCs w:val="26"/>
-              </w:rPr>
-              <w:t>100%</w:t>
-            </w:r>
-          </w:p>
-        </w:tc>
-        <w:tc>
-          <w:tcPr>
-            <w:tcW w:w="883" w:type="pct"/>
-            <w:tcBorders>
-              <w:top w:val="dotted" w:sz="4" w:space="0" w:color="auto"/>
-              <w:bottom w:val="dotted" w:sz="4" w:space="0" w:color="auto"/>
-            </w:tcBorders>
-          </w:tcPr>
-          <w:p>
-            <w:pPr>
-              <w:rPr>
-                <w:rFonts w:ascii="Times New Roman" w:hAnsi="Times New Roman" w:cs="Times New Roman"/>
-                <w:sz w:val="26"/>
-                <w:szCs w:val="26"/>
-              </w:rPr>
-            </w:pPr>
-          </w:p>
-        </w:tc>
-        <w:tc>
-          <w:tcPr>
-            <w:tcW w:w="707" w:type="pct"/>
-            <w:tcBorders>
-              <w:top w:val="dotted" w:sz="4" w:space="0" w:color="auto"/>
-              <w:bottom w:val="dotted" w:sz="4" w:space="0" w:color="auto"/>
-            </w:tcBorders>
-          </w:tcPr>
-          <w:p>
-            <w:pPr>
-              <w:rPr>
-                <w:rFonts w:ascii="Times New Roman" w:hAnsi="Times New Roman" w:cs="Times New Roman"/>
-                <w:sz w:val="26"/>
-                <w:szCs w:val="26"/>
-              </w:rPr>
-            </w:pPr>
-          </w:p>
-        </w:tc>
-      </w:tr>
-      <w:tr>
-        <w:trPr>
-          <w:trHeight w:val="340"/>
-        </w:trPr>
-        <w:tc>
-          <w:tcPr>
-            <w:tcW w:w="610" w:type="pct"/>
-            <w:vMerge/>
-            <w:vAlign w:val="center"/>
-          </w:tcPr>
-          <w:p>
-            <w:pPr>
-              <w:rPr>
-                <w:rFonts w:ascii="Times New Roman" w:hAnsi="Times New Roman" w:cs="Times New Roman"/>
-                <w:b/>
-                <w:sz w:val="26"/>
-                <w:szCs w:val="26"/>
-              </w:rPr>
-            </w:pPr>
-          </w:p>
-        </w:tc>
-        <w:tc>
-          <w:tcPr>
-            <w:tcW w:w="1366" w:type="pct"/>
-            <w:tcBorders>
-              <w:top w:val="dotted" w:sz="4" w:space="0" w:color="auto"/>
-              <w:bottom w:val="dotted" w:sz="4" w:space="0" w:color="auto"/>
-            </w:tcBorders>
-            <w:vAlign w:val="center"/>
-          </w:tcPr>
-          <w:p>
-            <w:pPr>
-              <w:rPr>
-                <w:rFonts w:ascii="Times New Roman" w:hAnsi="Times New Roman" w:cs="Times New Roman"/>
                 <w:sz w:val="26"/>
                 <w:szCs w:val="26"/>
               </w:rPr>
@@ -11695,7 +11451,6 @@
           </w:tcPr>
           <w:p>
             <w:pPr>
-              <w:spacing w:after="0" w:line="240" w:lineRule="auto"/>
               <w:rPr>
                 <w:rFonts w:ascii="Times New Roman" w:eastAsia="Calibri" w:hAnsi="Times New Roman"/>
               </w:rPr>
@@ -12278,32 +12033,32 @@
                 <w:sz w:val="26"/>
                 <w:szCs w:val="26"/>
               </w:rPr>
+              <w:t>(Từ</w:t>
+            </w:r>
+            <w:r>
+              <w:rPr>
+                <w:rFonts w:ascii="Times New Roman" w:hAnsi="Times New Roman" w:cs="Times New Roman"/>
+                <w:sz w:val="26"/>
+                <w:szCs w:val="26"/>
+              </w:rPr>
+              <w:t>:  ../../2018</w:t>
+            </w:r>
+          </w:p>
+          <w:p>
+            <w:pPr>
+              <w:rPr>
+                <w:rFonts w:ascii="Times New Roman" w:hAnsi="Times New Roman" w:cs="Times New Roman"/>
+                <w:sz w:val="26"/>
+                <w:szCs w:val="26"/>
+              </w:rPr>
+            </w:pPr>
+            <w:r>
+              <w:rPr>
+                <w:rFonts w:ascii="Times New Roman" w:hAnsi="Times New Roman" w:cs="Times New Roman"/>
+                <w:sz w:val="26"/>
+                <w:szCs w:val="26"/>
+              </w:rPr>
               <w:lastRenderedPageBreak/>
-              <w:t>(Từ</w:t>
-            </w:r>
-            <w:r>
-              <w:rPr>
-                <w:rFonts w:ascii="Times New Roman" w:hAnsi="Times New Roman" w:cs="Times New Roman"/>
-                <w:sz w:val="26"/>
-                <w:szCs w:val="26"/>
-              </w:rPr>
-              <w:t>:  ../../2018</w:t>
-            </w:r>
-          </w:p>
-          <w:p>
-            <w:pPr>
-              <w:rPr>
-                <w:rFonts w:ascii="Times New Roman" w:hAnsi="Times New Roman" w:cs="Times New Roman"/>
-                <w:sz w:val="26"/>
-                <w:szCs w:val="26"/>
-              </w:rPr>
-            </w:pPr>
-            <w:r>
-              <w:rPr>
-                <w:rFonts w:ascii="Times New Roman" w:hAnsi="Times New Roman" w:cs="Times New Roman"/>
-                <w:sz w:val="26"/>
-                <w:szCs w:val="26"/>
-              </w:rPr>
               <w:t xml:space="preserve">Đến:  </w:t>
             </w:r>
             <w:r>

</xml_diff>